<commit_message>
ModificationBackOffice.docx : Specification correspondance Tag / element OK
</commit_message>
<xml_diff>
--- a/doc/2014/Spécifications/ModificationBackOffice.docx
+++ b/doc/2014/Spécifications/ModificationBackOffice.docx
@@ -45,7 +45,6 @@
                           <w:spacing w:val="20"/>
                           <w:sz w:val="56"/>
                           <w:szCs w:val="56"/>
-                          <w:lang w:val="en-US"/>
                         </w:rPr>
                       </w:pPr>
                       <w:sdt>
@@ -57,13 +56,9 @@
                             <w:spacing w:val="20"/>
                             <w:sz w:val="52"/>
                             <w:szCs w:val="52"/>
-                            <w:lang w:val="en-US"/>
                           </w:rPr>
                           <w:alias w:val="Titre"/>
                           <w:id w:val="83737007"/>
-                          <w:placeholder>
-                            <w:docPart w:val="D31E22A5B7CA4A5EAB2F6C2C4FAA04DD"/>
-                          </w:placeholder>
                           <w:dataBinding w:prefixMappings="xmlns:ns0='http://schemas.openxmlformats.org/package/2006/metadata/core-properties' xmlns:ns1='http://purl.org/dc/elements/1.1/'" w:xpath="/ns0:coreProperties[1]/ns1:title[1]" w:storeItemID="{6C3C8BC8-F283-45AE-878A-BAB7291924A1}"/>
                           <w:text/>
                         </w:sdtPr>
@@ -76,7 +71,6 @@
                               <w:spacing w:val="20"/>
                               <w:sz w:val="52"/>
                               <w:szCs w:val="52"/>
-                              <w:lang w:val="en-US"/>
                             </w:rPr>
                             <w:t>MOVING Modification BackOffice</w:t>
                           </w:r>
@@ -91,7 +85,6 @@
                           <w:color w:val="244583" w:themeColor="accent2" w:themeShade="80"/>
                           <w:sz w:val="28"/>
                           <w:szCs w:val="28"/>
-                          <w:lang w:val="en-US"/>
                         </w:rPr>
                       </w:pPr>
                       <w:sdt>
@@ -102,7 +95,6 @@
                             <w:color w:val="244583" w:themeColor="accent2" w:themeShade="80"/>
                             <w:sz w:val="28"/>
                             <w:szCs w:val="28"/>
-                            <w:lang w:val="en-US"/>
                           </w:rPr>
                           <w:alias w:val="Sous-titre"/>
                           <w:id w:val="83737009"/>
@@ -117,7 +109,6 @@
                               <w:color w:val="244583" w:themeColor="accent2" w:themeShade="80"/>
                               <w:sz w:val="28"/>
                               <w:szCs w:val="28"/>
-                              <w:lang w:val="en-US"/>
                             </w:rPr>
                             <w:t>Spécifications</w:t>
                           </w:r>
@@ -132,7 +123,6 @@
                           <w:color w:val="244583" w:themeColor="accent2" w:themeShade="80"/>
                           <w:sz w:val="28"/>
                           <w:szCs w:val="28"/>
-                          <w:lang w:val="en-US"/>
                         </w:rPr>
                       </w:pPr>
                     </w:p>
@@ -272,7 +262,25 @@
                               <w:sz w:val="24"/>
                               <w:szCs w:val="24"/>
                             </w:rPr>
-                            <w:t>Benjamin Verney – Thomas Badin</w:t>
+                            <w:t xml:space="preserve">Benjamin </w:t>
+                          </w:r>
+                          <w:proofErr w:type="spellStart"/>
+                          <w:r>
+                            <w:rPr>
+                              <w:color w:val="E65B01" w:themeColor="accent1" w:themeShade="BF"/>
+                              <w:sz w:val="24"/>
+                              <w:szCs w:val="24"/>
+                            </w:rPr>
+                            <w:t>Verney</w:t>
+                          </w:r>
+                          <w:proofErr w:type="spellEnd"/>
+                          <w:r>
+                            <w:rPr>
+                              <w:color w:val="E65B01" w:themeColor="accent1" w:themeShade="BF"/>
+                              <w:sz w:val="24"/>
+                              <w:szCs w:val="24"/>
+                            </w:rPr>
+                            <w:t xml:space="preserve"> – Thomas Badin</w:t>
                           </w:r>
                         </w:sdtContent>
                       </w:sdt>
@@ -328,9 +336,6 @@
     <w:p>
       <w:pPr>
         <w:pStyle w:val="Titre"/>
-        <w:rPr>
-          <w:lang w:val="en-US"/>
-        </w:rPr>
       </w:pPr>
       <w:sdt>
         <w:sdtPr>
@@ -370,9 +375,6 @@
           <w:alias w:val="Titre"/>
           <w:tag w:val="Titre"/>
           <w:id w:val="221498486"/>
-          <w:placeholder>
-            <w:docPart w:val="BF9BC82BFA2E4E83958AC33C3371F49C"/>
-          </w:placeholder>
           <w:dataBinding w:prefixMappings="xmlns:ns0='http://purl.org/dc/elements/1.1/' xmlns:ns1='http://schemas.openxmlformats.org/package/2006/metadata/core-properties' " w:xpath="/ns1:coreProperties[1]/ns0:title[1]" w:storeItemID="{6C3C8BC8-F283-45AE-878A-BAB7291924A1}"/>
           <w:text/>
         </w:sdtPr>
@@ -725,15 +727,9 @@
     </w:p>
     <w:sdt>
       <w:sdtPr>
-        <w:rPr>
-          <w:lang w:val="en-US"/>
-        </w:rPr>
         <w:alias w:val="Sous-titre"/>
         <w:tag w:val="Sous-titre"/>
         <w:id w:val="221498499"/>
-        <w:placeholder>
-          <w:docPart w:val="8D0D7EC60FAC485A98A2CAEE588AFAD4"/>
-        </w:placeholder>
         <w:dataBinding w:prefixMappings="xmlns:ns0='http://purl.org/dc/elements/1.1/' xmlns:ns1='http://schemas.openxmlformats.org/package/2006/metadata/core-properties' " w:xpath="/ns1:coreProperties[1]/ns0:subject[1]" w:storeItemID="{6C3C8BC8-F283-45AE-878A-BAB7291924A1}"/>
         <w:text/>
       </w:sdtPr>
@@ -741,14 +737,10 @@
         <w:p>
           <w:pPr>
             <w:pStyle w:val="Sous-titre"/>
-            <w:rPr>
-              <w:lang w:val="en-US"/>
-            </w:rPr>
           </w:pPr>
           <w:r>
             <w:rPr>
               <w:color w:val="auto"/>
-              <w:lang w:val="en-US"/>
             </w:rPr>
             <w:t>Spécifications</w:t>
           </w:r>
@@ -777,12 +769,14 @@
         <w:t xml:space="preserve">(projet hébergé au 6 mai 2014 sur </w:t>
       </w:r>
       <w:hyperlink r:id="rId14" w:history="1">
+        <w:proofErr w:type="spellStart"/>
         <w:r>
           <w:rPr>
             <w:rStyle w:val="Lienhypertexte"/>
           </w:rPr>
           <w:t>Github</w:t>
         </w:r>
+        <w:proofErr w:type="spellEnd"/>
       </w:hyperlink>
       <w:r>
         <w:t>).</w:t>
@@ -790,13 +784,6 @@
     </w:p>
     <w:sdt>
       <w:sdtPr>
-        <w:id w:val="18351655"/>
-        <w:docPartObj>
-          <w:docPartGallery w:val="Table of Contents"/>
-          <w:docPartUnique/>
-        </w:docPartObj>
-      </w:sdtPr>
-      <w:sdtEndPr>
         <w:rPr>
           <w:rFonts w:ascii="Calibri" w:eastAsiaTheme="minorEastAsia" w:hAnsi="Calibri" w:cstheme="minorBidi"/>
           <w:b w:val="0"/>
@@ -805,7 +792,12 @@
           <w:sz w:val="20"/>
           <w:szCs w:val="20"/>
         </w:rPr>
-      </w:sdtEndPr>
+        <w:id w:val="18351655"/>
+        <w:docPartObj>
+          <w:docPartGallery w:val="Table of Contents"/>
+          <w:docPartUnique/>
+        </w:docPartObj>
+      </w:sdtPr>
       <w:sdtContent>
         <w:p>
           <w:pPr>
@@ -839,7 +831,7 @@
           <w:r>
             <w:fldChar w:fldCharType="separate"/>
           </w:r>
-          <w:hyperlink w:anchor="_Toc387153512" w:history="1">
+          <w:hyperlink w:anchor="_Toc387225010" w:history="1">
             <w:r>
               <w:rPr>
                 <w:rStyle w:val="Lienhypertexte"/>
@@ -866,7 +858,7 @@
                 <w:noProof/>
                 <w:webHidden/>
               </w:rPr>
-              <w:instrText xml:space="preserve"> PAGEREF _Toc387153512 \h </w:instrText>
+              <w:instrText xml:space="preserve"> PAGEREF _Toc387225010 \h </w:instrText>
             </w:r>
             <w:r>
               <w:rPr>
@@ -912,13 +904,13 @@
               <w:lang w:eastAsia="fr-FR"/>
             </w:rPr>
           </w:pPr>
-          <w:hyperlink w:anchor="_Toc387153513" w:history="1">
+          <w:hyperlink w:anchor="_Toc387225011" w:history="1">
             <w:r>
               <w:rPr>
                 <w:rStyle w:val="Lienhypertexte"/>
                 <w:noProof/>
               </w:rPr>
-              <w:t xml:space="preserve">Correspondances Tag </w:t>
+              <w:t xml:space="preserve">Correspondance Tag </w:t>
             </w:r>
             <w:r>
               <w:rPr>
@@ -932,7 +924,7 @@
                 <w:rStyle w:val="Lienhypertexte"/>
                 <w:noProof/>
               </w:rPr>
-              <w:t xml:space="preserve"> Points d’intérêts</w:t>
+              <w:t xml:space="preserve"> Elément</w:t>
             </w:r>
             <w:r>
               <w:rPr>
@@ -953,7 +945,7 @@
                 <w:noProof/>
                 <w:webHidden/>
               </w:rPr>
-              <w:instrText xml:space="preserve"> PAGEREF _Toc387153513 \h </w:instrText>
+              <w:instrText xml:space="preserve"> PAGEREF _Toc387225011 \h </w:instrText>
             </w:r>
             <w:r>
               <w:rPr>
@@ -973,7 +965,181 @@
                 <w:noProof/>
                 <w:webHidden/>
               </w:rPr>
-              <w:t>2</w:t>
+              <w:t>3</w:t>
+            </w:r>
+            <w:r>
+              <w:rPr>
+                <w:noProof/>
+                <w:webHidden/>
+              </w:rPr>
+              <w:fldChar w:fldCharType="end"/>
+            </w:r>
+          </w:hyperlink>
+        </w:p>
+        <w:p>
+          <w:pPr>
+            <w:pStyle w:val="TM2"/>
+            <w:tabs>
+              <w:tab w:val="right" w:leader="dot" w:pos="8211"/>
+            </w:tabs>
+            <w:rPr>
+              <w:rFonts w:asciiTheme="minorHAnsi" w:hAnsiTheme="minorHAnsi"/>
+              <w:noProof/>
+              <w:color w:val="auto"/>
+              <w:sz w:val="22"/>
+              <w:szCs w:val="22"/>
+              <w:lang w:eastAsia="fr-FR"/>
+            </w:rPr>
+          </w:pPr>
+          <w:hyperlink w:anchor="_Toc387225012" w:history="1">
+            <w:r>
+              <w:rPr>
+                <w:rStyle w:val="Lienhypertexte"/>
+                <w:noProof/>
+              </w:rPr>
+              <w:t xml:space="preserve">Correspondance Tag (non GPS) </w:t>
+            </w:r>
+            <w:r>
+              <w:rPr>
+                <w:rStyle w:val="Lienhypertexte"/>
+                <w:noProof/>
+              </w:rPr>
+              <w:sym w:font="Wingdings" w:char="F0E8"/>
+            </w:r>
+            <w:r>
+              <w:rPr>
+                <w:rStyle w:val="Lienhypertexte"/>
+                <w:noProof/>
+              </w:rPr>
+              <w:t xml:space="preserve"> Eléments</w:t>
+            </w:r>
+            <w:r>
+              <w:rPr>
+                <w:noProof/>
+                <w:webHidden/>
+              </w:rPr>
+              <w:tab/>
+            </w:r>
+            <w:r>
+              <w:rPr>
+                <w:noProof/>
+                <w:webHidden/>
+              </w:rPr>
+              <w:fldChar w:fldCharType="begin"/>
+            </w:r>
+            <w:r>
+              <w:rPr>
+                <w:noProof/>
+                <w:webHidden/>
+              </w:rPr>
+              <w:instrText xml:space="preserve"> PAGEREF _Toc387225012 \h </w:instrText>
+            </w:r>
+            <w:r>
+              <w:rPr>
+                <w:noProof/>
+                <w:webHidden/>
+              </w:rPr>
+            </w:r>
+            <w:r>
+              <w:rPr>
+                <w:noProof/>
+                <w:webHidden/>
+              </w:rPr>
+              <w:fldChar w:fldCharType="separate"/>
+            </w:r>
+            <w:r>
+              <w:rPr>
+                <w:noProof/>
+                <w:webHidden/>
+              </w:rPr>
+              <w:t>4</w:t>
+            </w:r>
+            <w:r>
+              <w:rPr>
+                <w:noProof/>
+                <w:webHidden/>
+              </w:rPr>
+              <w:fldChar w:fldCharType="end"/>
+            </w:r>
+          </w:hyperlink>
+        </w:p>
+        <w:p>
+          <w:pPr>
+            <w:pStyle w:val="TM2"/>
+            <w:tabs>
+              <w:tab w:val="right" w:leader="dot" w:pos="8211"/>
+            </w:tabs>
+            <w:rPr>
+              <w:rFonts w:asciiTheme="minorHAnsi" w:hAnsiTheme="minorHAnsi"/>
+              <w:noProof/>
+              <w:color w:val="auto"/>
+              <w:sz w:val="22"/>
+              <w:szCs w:val="22"/>
+              <w:lang w:eastAsia="fr-FR"/>
+            </w:rPr>
+          </w:pPr>
+          <w:hyperlink w:anchor="_Toc387225013" w:history="1">
+            <w:r>
+              <w:rPr>
+                <w:rStyle w:val="Lienhypertexte"/>
+                <w:noProof/>
+              </w:rPr>
+              <w:t xml:space="preserve">Correspondance GPS </w:t>
+            </w:r>
+            <w:r>
+              <w:rPr>
+                <w:rStyle w:val="Lienhypertexte"/>
+                <w:noProof/>
+              </w:rPr>
+              <w:sym w:font="Wingdings" w:char="F0E8"/>
+            </w:r>
+            <w:r>
+              <w:rPr>
+                <w:rStyle w:val="Lienhypertexte"/>
+                <w:noProof/>
+              </w:rPr>
+              <w:t xml:space="preserve"> Eléments</w:t>
+            </w:r>
+            <w:r>
+              <w:rPr>
+                <w:noProof/>
+                <w:webHidden/>
+              </w:rPr>
+              <w:tab/>
+            </w:r>
+            <w:r>
+              <w:rPr>
+                <w:noProof/>
+                <w:webHidden/>
+              </w:rPr>
+              <w:fldChar w:fldCharType="begin"/>
+            </w:r>
+            <w:r>
+              <w:rPr>
+                <w:noProof/>
+                <w:webHidden/>
+              </w:rPr>
+              <w:instrText xml:space="preserve"> PAGEREF _Toc387225013 \h </w:instrText>
+            </w:r>
+            <w:r>
+              <w:rPr>
+                <w:noProof/>
+                <w:webHidden/>
+              </w:rPr>
+            </w:r>
+            <w:r>
+              <w:rPr>
+                <w:noProof/>
+                <w:webHidden/>
+              </w:rPr>
+              <w:fldChar w:fldCharType="separate"/>
+            </w:r>
+            <w:r>
+              <w:rPr>
+                <w:noProof/>
+                <w:webHidden/>
+              </w:rPr>
+              <w:t>5</w:t>
             </w:r>
             <w:r>
               <w:rPr>
@@ -1015,7 +1181,7 @@
       <w:pPr>
         <w:pStyle w:val="Titre1"/>
       </w:pPr>
-      <w:bookmarkStart w:id="0" w:name="_Toc387153512"/>
+      <w:bookmarkStart w:id="0" w:name="_Toc387225010"/>
       <w:r>
         <w:lastRenderedPageBreak/>
         <w:t>Authentification via les API</w:t>
@@ -1043,7 +1209,21 @@
         <w:rPr>
           <w:highlight w:val="yellow"/>
         </w:rPr>
-        <w:t>(Conception et dev à réaliser).</w:t>
+        <w:t xml:space="preserve">(Conception et </w:t>
+      </w:r>
+      <w:proofErr w:type="spellStart"/>
+      <w:r>
+        <w:rPr>
+          <w:highlight w:val="yellow"/>
+        </w:rPr>
+        <w:t>dev</w:t>
+      </w:r>
+      <w:proofErr w:type="spellEnd"/>
+      <w:r>
+        <w:rPr>
+          <w:highlight w:val="yellow"/>
+        </w:rPr>
+        <w:t xml:space="preserve"> à réaliser).</w:t>
       </w:r>
       <w:r>
         <w:t xml:space="preserve"> </w:t>
@@ -1051,47 +1231,1083 @@
     </w:p>
     <w:p>
       <w:pPr>
+        <w:jc w:val="left"/>
+        <w:rPr>
+          <w:rFonts w:asciiTheme="majorHAnsi" w:eastAsiaTheme="majorEastAsia" w:hAnsiTheme="majorHAnsi" w:cstheme="majorBidi"/>
+          <w:smallCaps/>
+          <w:spacing w:val="5"/>
+          <w:sz w:val="32"/>
+          <w:szCs w:val="32"/>
+        </w:rPr>
+      </w:pPr>
+      <w:r>
+        <w:br w:type="page"/>
+      </w:r>
+    </w:p>
+    <w:p>
+      <w:pPr>
         <w:pStyle w:val="Titre1"/>
       </w:pPr>
-      <w:bookmarkStart w:id="1" w:name="_Toc387153513"/>
-      <w:r>
-        <w:t xml:space="preserve">Correspondances Tag </w:t>
+      <w:bookmarkStart w:id="1" w:name="_Toc387225011"/>
+      <w:r>
+        <w:lastRenderedPageBreak/>
+        <w:t>Correspondance</w:t>
+      </w:r>
+      <w:r>
+        <w:t xml:space="preserve"> Tag </w:t>
       </w:r>
       <w:r>
         <w:sym w:font="Wingdings" w:char="F0E8"/>
       </w:r>
       <w:r>
-        <w:t xml:space="preserve"> Points d’intérêts</w:t>
+        <w:t xml:space="preserve"> </w:t>
+      </w:r>
+      <w:r>
+        <w:t>Elément</w:t>
       </w:r>
       <w:bookmarkEnd w:id="1"/>
     </w:p>
     <w:p>
-      <w:pPr>
-        <w:pStyle w:val="Priorit"/>
-      </w:pPr>
-      <w:r>
-        <w:t xml:space="preserve">Priorité : </w:t>
-      </w:r>
-      <w:r>
-        <w:t>5 Moyenne</w:t>
+      <w:r>
+        <w:t xml:space="preserve">Pour les besoins de l’application mobile, il sera nécessaire de rajouter un mécanisme de correspondance entre l’ID d’un Tag (NFC, </w:t>
+      </w:r>
+      <w:proofErr w:type="spellStart"/>
+      <w:r>
+        <w:t>QRCode</w:t>
+      </w:r>
+      <w:proofErr w:type="spellEnd"/>
+      <w:r>
+        <w:t xml:space="preserve">, </w:t>
+      </w:r>
+      <w:proofErr w:type="spellStart"/>
+      <w:r>
+        <w:t>iBeacon</w:t>
+      </w:r>
+      <w:proofErr w:type="spellEnd"/>
+      <w:r>
+        <w:t xml:space="preserve">) ou d’une coordonnée GPS et d’un élément. Pour cela nous avons besoin d’étendre la base de données de la manière suivante : </w:t>
       </w:r>
     </w:p>
     <w:p>
-      <w:r>
-        <w:t>Le back office doit être modifié afin de stocker la correspondance ID tag (NFC, QRCode, position GPS, iBeacon) et un point d’intérêt. Un point d’intérêt est soit une scène, soit un sous parcours.</w:t>
+      <w:pPr>
+        <w:jc w:val="center"/>
+      </w:pPr>
+      <w:r>
+        <w:t xml:space="preserve"> </w:t>
+      </w:r>
+      <w:r>
+        <w:rPr>
+          <w:noProof/>
+          <w:lang w:eastAsia="fr-FR"/>
+        </w:rPr>
+        <w:drawing>
+          <wp:inline distT="0" distB="0" distL="0" distR="0">
+            <wp:extent cx="3771900" cy="2598256"/>
+            <wp:effectExtent l="19050" t="0" r="0" b="0"/>
+            <wp:docPr id="2" name="Image 2" descr="F:\Class.png"/>
+            <wp:cNvGraphicFramePr>
+              <a:graphicFrameLocks xmlns:a="http://schemas.openxmlformats.org/drawingml/2006/main" noChangeAspect="1"/>
+            </wp:cNvGraphicFramePr>
+            <a:graphic xmlns:a="http://schemas.openxmlformats.org/drawingml/2006/main">
+              <a:graphicData uri="http://schemas.openxmlformats.org/drawingml/2006/picture">
+                <pic:pic xmlns:pic="http://schemas.openxmlformats.org/drawingml/2006/picture">
+                  <pic:nvPicPr>
+                    <pic:cNvPr id="0" name="Picture 2" descr="F:\Class.png"/>
+                    <pic:cNvPicPr>
+                      <a:picLocks noChangeAspect="1" noChangeArrowheads="1"/>
+                    </pic:cNvPicPr>
+                  </pic:nvPicPr>
+                  <pic:blipFill>
+                    <a:blip r:embed="rId15" cstate="print"/>
+                    <a:srcRect/>
+                    <a:stretch>
+                      <a:fillRect/>
+                    </a:stretch>
+                  </pic:blipFill>
+                  <pic:spPr bwMode="auto">
+                    <a:xfrm>
+                      <a:off x="0" y="0"/>
+                      <a:ext cx="3771900" cy="2598256"/>
+                    </a:xfrm>
+                    <a:prstGeom prst="rect">
+                      <a:avLst/>
+                    </a:prstGeom>
+                    <a:noFill/>
+                    <a:ln w="9525">
+                      <a:noFill/>
+                      <a:miter lim="800000"/>
+                      <a:headEnd/>
+                      <a:tailEnd/>
+                    </a:ln>
+                  </pic:spPr>
+                </pic:pic>
+              </a:graphicData>
+            </a:graphic>
+          </wp:inline>
+        </w:drawing>
       </w:r>
     </w:p>
     <w:p>
       <w:r>
-        <w:t>Il suffira d’ajouter une structure de donnée du type :</w:t>
+        <w:t>Le fonctionnement sera simple : par exemple l’application demandera au Back Office via un Web Services (</w:t>
+      </w:r>
+      <w:proofErr w:type="spellStart"/>
+      <w:r>
+        <w:t>cf</w:t>
+      </w:r>
+      <w:proofErr w:type="spellEnd"/>
+      <w:r>
+        <w:t xml:space="preserve"> document de conception des </w:t>
+      </w:r>
+      <w:proofErr w:type="spellStart"/>
+      <w:r>
+        <w:t>WebServices</w:t>
+      </w:r>
+      <w:proofErr w:type="spellEnd"/>
+      <w:r>
+        <w:t xml:space="preserve">) a quoi correspond cet Identifiant NFC. Le </w:t>
+      </w:r>
+      <w:proofErr w:type="spellStart"/>
+      <w:r>
+        <w:t>WebService</w:t>
+      </w:r>
+      <w:proofErr w:type="spellEnd"/>
+      <w:r>
+        <w:t xml:space="preserve"> lui répondra qu’il correspond à l</w:t>
+      </w:r>
+      <w:r>
+        <w:t>a Scène (ou au Sous parcours) avec tel Identifiant de base de donnée.</w:t>
       </w:r>
     </w:p>
-    <w:p/>
     <w:p>
       <w:r>
+        <w:t xml:space="preserve">La complexité entre la relation Tag </w:t>
+      </w:r>
+      <w:r>
+        <w:sym w:font="Wingdings" w:char="F0E8"/>
+      </w:r>
+      <w:r>
+        <w:t xml:space="preserve">  Eléments et position GPS </w:t>
+      </w:r>
+      <w:r>
+        <w:sym w:font="Wingdings" w:char="F0E8"/>
+      </w:r>
+      <w:r>
+        <w:t xml:space="preserve"> Eléments étant vraiment différentes nous avons choisi de séparer les deux développements.</w:t>
+      </w:r>
+    </w:p>
+    <w:p>
+      <w:pPr>
+        <w:jc w:val="left"/>
+        <w:rPr>
+          <w:rFonts w:asciiTheme="majorHAnsi" w:eastAsiaTheme="majorEastAsia" w:hAnsiTheme="majorHAnsi" w:cstheme="majorBidi"/>
+          <w:sz w:val="28"/>
+          <w:szCs w:val="28"/>
+        </w:rPr>
+      </w:pPr>
+      <w:r>
+        <w:br w:type="page"/>
+      </w:r>
+    </w:p>
+    <w:p>
+      <w:pPr>
+        <w:pStyle w:val="Titre2"/>
+      </w:pPr>
+      <w:bookmarkStart w:id="2" w:name="_Toc387225012"/>
+      <w:r>
+        <w:lastRenderedPageBreak/>
+        <w:t xml:space="preserve">Correspondance Tag (non GPS) </w:t>
+      </w:r>
+      <w:r>
+        <w:sym w:font="Wingdings" w:char="F0E8"/>
+      </w:r>
+      <w:r>
+        <w:t xml:space="preserve"> Eléments</w:t>
+      </w:r>
+      <w:bookmarkEnd w:id="2"/>
+    </w:p>
+    <w:p>
+      <w:pPr>
+        <w:pStyle w:val="Priorit"/>
+      </w:pPr>
+      <w:r>
+        <w:t xml:space="preserve">Priorité : </w:t>
+      </w:r>
+      <w:r>
+        <w:t>5 Moyenne</w:t>
+      </w:r>
+    </w:p>
+    <w:p>
+      <w:r>
+        <w:t>Le back office doit être modifié afin de stocker la corr</w:t>
+      </w:r>
+      <w:r>
+        <w:t xml:space="preserve">espondance ID tag (NFC, </w:t>
+      </w:r>
+      <w:proofErr w:type="spellStart"/>
+      <w:r>
+        <w:t>QRCode</w:t>
+      </w:r>
+      <w:proofErr w:type="spellEnd"/>
+      <w:r>
+        <w:t xml:space="preserve">, </w:t>
+      </w:r>
+      <w:proofErr w:type="spellStart"/>
+      <w:r>
+        <w:t>iBeacon</w:t>
+      </w:r>
+      <w:proofErr w:type="spellEnd"/>
+      <w:r>
+        <w:t>) et un point d’intérêt. Un point d’intérêt est soit une scène, soit un sous parcours.</w:t>
+      </w:r>
+      <w:r>
+        <w:t xml:space="preserve"> Cette partie représentante la portion suivante du diagramme :</w:t>
+      </w:r>
+    </w:p>
+    <w:p>
+      <w:pPr>
+        <w:jc w:val="center"/>
+      </w:pPr>
+      <w:r>
+        <w:rPr>
+          <w:noProof/>
+          <w:lang w:eastAsia="fr-FR"/>
+        </w:rPr>
+        <w:drawing>
+          <wp:inline distT="0" distB="0" distL="0" distR="0">
+            <wp:extent cx="3401562" cy="2343150"/>
+            <wp:effectExtent l="19050" t="0" r="8388" b="0"/>
+            <wp:docPr id="3" name="Image 3" descr="F:\ClassTag.png"/>
+            <wp:cNvGraphicFramePr>
+              <a:graphicFrameLocks xmlns:a="http://schemas.openxmlformats.org/drawingml/2006/main" noChangeAspect="1"/>
+            </wp:cNvGraphicFramePr>
+            <a:graphic xmlns:a="http://schemas.openxmlformats.org/drawingml/2006/main">
+              <a:graphicData uri="http://schemas.openxmlformats.org/drawingml/2006/picture">
+                <pic:pic xmlns:pic="http://schemas.openxmlformats.org/drawingml/2006/picture">
+                  <pic:nvPicPr>
+                    <pic:cNvPr id="0" name="Picture 3" descr="F:\ClassTag.png"/>
+                    <pic:cNvPicPr>
+                      <a:picLocks noChangeAspect="1" noChangeArrowheads="1"/>
+                    </pic:cNvPicPr>
+                  </pic:nvPicPr>
+                  <pic:blipFill>
+                    <a:blip r:embed="rId16" cstate="print"/>
+                    <a:srcRect/>
+                    <a:stretch>
+                      <a:fillRect/>
+                    </a:stretch>
+                  </pic:blipFill>
+                  <pic:spPr bwMode="auto">
+                    <a:xfrm>
+                      <a:off x="0" y="0"/>
+                      <a:ext cx="3401562" cy="2343150"/>
+                    </a:xfrm>
+                    <a:prstGeom prst="rect">
+                      <a:avLst/>
+                    </a:prstGeom>
+                    <a:noFill/>
+                    <a:ln w="9525">
+                      <a:noFill/>
+                      <a:miter lim="800000"/>
+                      <a:headEnd/>
+                      <a:tailEnd/>
+                    </a:ln>
+                  </pic:spPr>
+                </pic:pic>
+              </a:graphicData>
+            </a:graphic>
+          </wp:inline>
+        </w:drawing>
+      </w:r>
+    </w:p>
+    <w:p>
+      <w:r>
+        <w:t>Descriptions des attributs :</w:t>
+      </w:r>
+    </w:p>
+    <w:tbl>
+      <w:tblPr>
+        <w:tblStyle w:val="Tramemoyenne1-Accent1"/>
+        <w:tblW w:w="8603" w:type="dxa"/>
+        <w:tblLook w:val="04A0"/>
+      </w:tblPr>
+      <w:tblGrid>
+        <w:gridCol w:w="2020"/>
+        <w:gridCol w:w="1490"/>
+        <w:gridCol w:w="1418"/>
+        <w:gridCol w:w="3675"/>
+      </w:tblGrid>
+      <w:tr>
+        <w:trPr>
+          <w:cnfStyle w:val="100000000000"/>
+          <w:trHeight w:val="262"/>
+        </w:trPr>
+        <w:tc>
+          <w:tcPr>
+            <w:cnfStyle w:val="001000000000"/>
+            <w:tcW w:w="2020" w:type="dxa"/>
+          </w:tcPr>
+          <w:p>
+            <w:r>
+              <w:t>Table</w:t>
+            </w:r>
+          </w:p>
+        </w:tc>
+        <w:tc>
+          <w:tcPr>
+            <w:tcW w:w="1490" w:type="dxa"/>
+          </w:tcPr>
+          <w:p>
+            <w:pPr>
+              <w:cnfStyle w:val="100000000000"/>
+            </w:pPr>
+            <w:r>
+              <w:t>Attributs</w:t>
+            </w:r>
+          </w:p>
+        </w:tc>
+        <w:tc>
+          <w:tcPr>
+            <w:tcW w:w="1418" w:type="dxa"/>
+          </w:tcPr>
+          <w:p>
+            <w:pPr>
+              <w:cnfStyle w:val="100000000000"/>
+            </w:pPr>
+            <w:r>
+              <w:t>Type</w:t>
+            </w:r>
+          </w:p>
+        </w:tc>
+        <w:tc>
+          <w:tcPr>
+            <w:tcW w:w="3675" w:type="dxa"/>
+          </w:tcPr>
+          <w:p>
+            <w:pPr>
+              <w:cnfStyle w:val="100000000000"/>
+            </w:pPr>
+            <w:r>
+              <w:t>Description</w:t>
+            </w:r>
+          </w:p>
+        </w:tc>
+      </w:tr>
+      <w:tr>
+        <w:trPr>
+          <w:cnfStyle w:val="000000100000"/>
+          <w:trHeight w:val="247"/>
+        </w:trPr>
+        <w:tc>
+          <w:tcPr>
+            <w:cnfStyle w:val="001000000000"/>
+            <w:tcW w:w="2020" w:type="dxa"/>
+          </w:tcPr>
+          <w:p>
+            <w:proofErr w:type="spellStart"/>
+            <w:r>
+              <w:t>RelationTagItemBase</w:t>
+            </w:r>
+            <w:proofErr w:type="spellEnd"/>
+          </w:p>
+        </w:tc>
+        <w:tc>
+          <w:tcPr>
+            <w:tcW w:w="1490" w:type="dxa"/>
+          </w:tcPr>
+          <w:p>
+            <w:pPr>
+              <w:cnfStyle w:val="000000100000"/>
+            </w:pPr>
+            <w:r>
+              <w:t>ID</w:t>
+            </w:r>
+          </w:p>
+        </w:tc>
+        <w:tc>
+          <w:tcPr>
+            <w:tcW w:w="1418" w:type="dxa"/>
+          </w:tcPr>
+          <w:p>
+            <w:pPr>
+              <w:cnfStyle w:val="000000100000"/>
+            </w:pPr>
+            <w:r>
+              <w:t>Automatique</w:t>
+            </w:r>
+          </w:p>
+        </w:tc>
+        <w:tc>
+          <w:tcPr>
+            <w:tcW w:w="3675" w:type="dxa"/>
+          </w:tcPr>
+          <w:p>
+            <w:pPr>
+              <w:cnfStyle w:val="000000100000"/>
+            </w:pPr>
+            <w:r>
+              <w:t>Entier auto incrémenté</w:t>
+            </w:r>
+          </w:p>
+        </w:tc>
+      </w:tr>
+      <w:tr>
+        <w:trPr>
+          <w:cnfStyle w:val="000000010000"/>
+          <w:trHeight w:val="185"/>
+        </w:trPr>
+        <w:tc>
+          <w:tcPr>
+            <w:cnfStyle w:val="001000000000"/>
+            <w:tcW w:w="2020" w:type="dxa"/>
+          </w:tcPr>
+          <w:p>
+            <w:proofErr w:type="spellStart"/>
+            <w:r>
+              <w:t>RelationTagItemBase</w:t>
+            </w:r>
+            <w:proofErr w:type="spellEnd"/>
+          </w:p>
+        </w:tc>
+        <w:tc>
+          <w:tcPr>
+            <w:tcW w:w="1490" w:type="dxa"/>
+          </w:tcPr>
+          <w:p>
+            <w:pPr>
+              <w:cnfStyle w:val="000000010000"/>
+            </w:pPr>
+            <w:proofErr w:type="spellStart"/>
+            <w:r>
+              <w:t>ItemType</w:t>
+            </w:r>
+            <w:proofErr w:type="spellEnd"/>
+          </w:p>
+        </w:tc>
+        <w:tc>
+          <w:tcPr>
+            <w:tcW w:w="1418" w:type="dxa"/>
+          </w:tcPr>
+          <w:p>
+            <w:pPr>
+              <w:cnfStyle w:val="000000010000"/>
+            </w:pPr>
+            <w:r>
+              <w:t>Enumération</w:t>
+            </w:r>
+          </w:p>
+        </w:tc>
+        <w:tc>
+          <w:tcPr>
+            <w:tcW w:w="3675" w:type="dxa"/>
+          </w:tcPr>
+          <w:p>
+            <w:pPr>
+              <w:cnfStyle w:val="000000010000"/>
+            </w:pPr>
+            <w:r>
+              <w:t xml:space="preserve">2 valeurs possible : </w:t>
+            </w:r>
+            <w:proofErr w:type="spellStart"/>
+            <w:r>
+              <w:t>SousParcours</w:t>
+            </w:r>
+            <w:proofErr w:type="spellEnd"/>
+            <w:r>
+              <w:t xml:space="preserve"> / </w:t>
+            </w:r>
+            <w:proofErr w:type="spellStart"/>
+            <w:r>
+              <w:t>Scen</w:t>
+            </w:r>
+            <w:r>
+              <w:t>e</w:t>
+            </w:r>
+            <w:proofErr w:type="spellEnd"/>
+          </w:p>
+        </w:tc>
+      </w:tr>
+      <w:tr>
+        <w:trPr>
+          <w:cnfStyle w:val="000000100000"/>
+          <w:trHeight w:val="247"/>
+        </w:trPr>
+        <w:tc>
+          <w:tcPr>
+            <w:cnfStyle w:val="001000000000"/>
+            <w:tcW w:w="2020" w:type="dxa"/>
+          </w:tcPr>
+          <w:p>
+            <w:proofErr w:type="spellStart"/>
+            <w:r>
+              <w:t>RelationTagItemBase</w:t>
+            </w:r>
+            <w:proofErr w:type="spellEnd"/>
+          </w:p>
+        </w:tc>
+        <w:tc>
+          <w:tcPr>
+            <w:tcW w:w="1490" w:type="dxa"/>
+          </w:tcPr>
+          <w:p>
+            <w:pPr>
+              <w:cnfStyle w:val="000000100000"/>
+            </w:pPr>
+            <w:proofErr w:type="spellStart"/>
+            <w:r>
+              <w:t>SousParcoursID</w:t>
+            </w:r>
+            <w:proofErr w:type="spellEnd"/>
+          </w:p>
+        </w:tc>
+        <w:tc>
+          <w:tcPr>
+            <w:tcW w:w="1418" w:type="dxa"/>
+          </w:tcPr>
+          <w:p>
+            <w:pPr>
+              <w:cnfStyle w:val="000000100000"/>
+            </w:pPr>
+            <w:r>
+              <w:t>Entier (FK)</w:t>
+            </w:r>
+          </w:p>
+        </w:tc>
+        <w:tc>
+          <w:tcPr>
+            <w:tcW w:w="3675" w:type="dxa"/>
+          </w:tcPr>
+          <w:p>
+            <w:pPr>
+              <w:cnfStyle w:val="000000100000"/>
+            </w:pPr>
+            <w:r>
+              <w:t xml:space="preserve">Si </w:t>
+            </w:r>
+            <w:proofErr w:type="spellStart"/>
+            <w:r>
+              <w:t>ItemType</w:t>
+            </w:r>
+            <w:proofErr w:type="spellEnd"/>
+            <w:r>
+              <w:t xml:space="preserve"> == </w:t>
+            </w:r>
+            <w:proofErr w:type="spellStart"/>
+            <w:r>
+              <w:t>SousParcours</w:t>
+            </w:r>
+            <w:proofErr w:type="spellEnd"/>
+            <w:r>
+              <w:t xml:space="preserve"> : Id du sous parcours ; Sinon : </w:t>
+            </w:r>
+            <w:proofErr w:type="spellStart"/>
+            <w:r>
+              <w:t>null</w:t>
+            </w:r>
+            <w:proofErr w:type="spellEnd"/>
+          </w:p>
+        </w:tc>
+      </w:tr>
+      <w:tr>
+        <w:trPr>
+          <w:cnfStyle w:val="000000010000"/>
+          <w:trHeight w:val="247"/>
+        </w:trPr>
+        <w:tc>
+          <w:tcPr>
+            <w:cnfStyle w:val="001000000000"/>
+            <w:tcW w:w="2020" w:type="dxa"/>
+          </w:tcPr>
+          <w:p>
+            <w:proofErr w:type="spellStart"/>
+            <w:r>
+              <w:t>RelationTagItemBase</w:t>
+            </w:r>
+            <w:proofErr w:type="spellEnd"/>
+          </w:p>
+        </w:tc>
+        <w:tc>
+          <w:tcPr>
+            <w:tcW w:w="1490" w:type="dxa"/>
+          </w:tcPr>
+          <w:p>
+            <w:pPr>
+              <w:cnfStyle w:val="000000010000"/>
+            </w:pPr>
+            <w:proofErr w:type="spellStart"/>
+            <w:r>
+              <w:t>SceneID</w:t>
+            </w:r>
+            <w:proofErr w:type="spellEnd"/>
+          </w:p>
+        </w:tc>
+        <w:tc>
+          <w:tcPr>
+            <w:tcW w:w="1418" w:type="dxa"/>
+          </w:tcPr>
+          <w:p>
+            <w:pPr>
+              <w:cnfStyle w:val="000000010000"/>
+            </w:pPr>
+            <w:r>
+              <w:t>Entier (FK)</w:t>
+            </w:r>
+          </w:p>
+        </w:tc>
+        <w:tc>
+          <w:tcPr>
+            <w:tcW w:w="3675" w:type="dxa"/>
+          </w:tcPr>
+          <w:p>
+            <w:pPr>
+              <w:cnfStyle w:val="000000010000"/>
+            </w:pPr>
+            <w:r>
+              <w:t xml:space="preserve">Si </w:t>
+            </w:r>
+            <w:proofErr w:type="spellStart"/>
+            <w:r>
+              <w:t>ItemType</w:t>
+            </w:r>
+            <w:proofErr w:type="spellEnd"/>
+            <w:r>
+              <w:t xml:space="preserve"> == </w:t>
+            </w:r>
+            <w:proofErr w:type="spellStart"/>
+            <w:r>
+              <w:t>Scene</w:t>
+            </w:r>
+            <w:proofErr w:type="spellEnd"/>
+            <w:r>
+              <w:t xml:space="preserve"> : Id de la scène; Sinon : </w:t>
+            </w:r>
+            <w:proofErr w:type="spellStart"/>
+            <w:r>
+              <w:t>null</w:t>
+            </w:r>
+            <w:proofErr w:type="spellEnd"/>
+          </w:p>
+        </w:tc>
+      </w:tr>
+      <w:tr>
+        <w:trPr>
+          <w:cnfStyle w:val="000000100000"/>
+          <w:trHeight w:val="262"/>
+        </w:trPr>
+        <w:tc>
+          <w:tcPr>
+            <w:cnfStyle w:val="001000000000"/>
+            <w:tcW w:w="2020" w:type="dxa"/>
+          </w:tcPr>
+          <w:p>
+            <w:proofErr w:type="spellStart"/>
+            <w:r>
+              <w:t>RelationTagItem</w:t>
+            </w:r>
+            <w:proofErr w:type="spellEnd"/>
+          </w:p>
+        </w:tc>
+        <w:tc>
+          <w:tcPr>
+            <w:tcW w:w="1490" w:type="dxa"/>
+          </w:tcPr>
+          <w:p>
+            <w:pPr>
+              <w:cnfStyle w:val="000000100000"/>
+            </w:pPr>
+            <w:proofErr w:type="spellStart"/>
+            <w:r>
+              <w:t>TagType</w:t>
+            </w:r>
+            <w:proofErr w:type="spellEnd"/>
+          </w:p>
+        </w:tc>
+        <w:tc>
+          <w:tcPr>
+            <w:tcW w:w="1418" w:type="dxa"/>
+          </w:tcPr>
+          <w:p>
+            <w:pPr>
+              <w:cnfStyle w:val="000000100000"/>
+            </w:pPr>
+            <w:r>
+              <w:t>Enumération</w:t>
+            </w:r>
+          </w:p>
+        </w:tc>
+        <w:tc>
+          <w:tcPr>
+            <w:tcW w:w="3675" w:type="dxa"/>
+          </w:tcPr>
+          <w:p>
+            <w:pPr>
+              <w:cnfStyle w:val="000000100000"/>
+            </w:pPr>
+            <w:r>
+              <w:t>3 valeurs possibles : NFC/</w:t>
+            </w:r>
+            <w:proofErr w:type="spellStart"/>
+            <w:r>
+              <w:t>QRCode</w:t>
+            </w:r>
+            <w:proofErr w:type="spellEnd"/>
+            <w:r>
+              <w:t>/</w:t>
+            </w:r>
+            <w:proofErr w:type="spellStart"/>
+            <w:r>
+              <w:t>iBeacon</w:t>
+            </w:r>
+            <w:proofErr w:type="spellEnd"/>
+          </w:p>
+        </w:tc>
+      </w:tr>
+      <w:tr>
+        <w:trPr>
+          <w:cnfStyle w:val="000000010000"/>
+          <w:trHeight w:val="262"/>
+        </w:trPr>
+        <w:tc>
+          <w:tcPr>
+            <w:cnfStyle w:val="001000000000"/>
+            <w:tcW w:w="2020" w:type="dxa"/>
+          </w:tcPr>
+          <w:p>
+            <w:proofErr w:type="spellStart"/>
+            <w:r>
+              <w:t>RelationTagItem</w:t>
+            </w:r>
+            <w:proofErr w:type="spellEnd"/>
+          </w:p>
+        </w:tc>
+        <w:tc>
+          <w:tcPr>
+            <w:tcW w:w="1490" w:type="dxa"/>
+          </w:tcPr>
+          <w:p>
+            <w:pPr>
+              <w:cnfStyle w:val="000000010000"/>
+            </w:pPr>
+            <w:proofErr w:type="spellStart"/>
+            <w:r>
+              <w:t>TagValue</w:t>
+            </w:r>
+            <w:proofErr w:type="spellEnd"/>
+          </w:p>
+        </w:tc>
+        <w:tc>
+          <w:tcPr>
+            <w:tcW w:w="1418" w:type="dxa"/>
+          </w:tcPr>
+          <w:p>
+            <w:pPr>
+              <w:cnfStyle w:val="000000010000"/>
+            </w:pPr>
+            <w:r>
+              <w:t>String</w:t>
+            </w:r>
+          </w:p>
+        </w:tc>
+        <w:tc>
+          <w:tcPr>
+            <w:tcW w:w="3675" w:type="dxa"/>
+          </w:tcPr>
+          <w:p>
+            <w:pPr>
+              <w:cnfStyle w:val="000000010000"/>
+            </w:pPr>
+            <w:r>
+              <w:t>Valeur du Tag (Id de la puce NFC par exemple)</w:t>
+            </w:r>
+          </w:p>
+        </w:tc>
+      </w:tr>
+    </w:tbl>
+    <w:p>
+      <w:r>
+        <w:t>La base de donnée et Doctrine (l’ORM util</w:t>
+      </w:r>
+      <w:r>
+        <w:t>isé dans ZF2) devra être étendu, en respectant la logique du schéma ci-dessus.</w:t>
+      </w:r>
+    </w:p>
+    <w:p>
+      <w:r>
+        <w:t xml:space="preserve">Une interface d’administration devra être rajoutée à </w:t>
+      </w:r>
+      <w:proofErr w:type="spellStart"/>
+      <w:r>
+        <w:t>Moving</w:t>
+      </w:r>
+      <w:proofErr w:type="spellEnd"/>
+      <w:r>
+        <w:t xml:space="preserve"> BO, permettant d’ajouter / supprimer / modifier une correspondance.</w:t>
+      </w:r>
+    </w:p>
+    <w:p>
+      <w:r>
+        <w:t>Pour l’ajout et la modification, l’interface devra comporter les éléments suivants :</w:t>
+      </w:r>
+    </w:p>
+    <w:p>
+      <w:pPr>
+        <w:pStyle w:val="Paragraphedeliste"/>
+        <w:numPr>
+          <w:ilvl w:val="0"/>
+          <w:numId w:val="3"/>
+        </w:numPr>
+      </w:pPr>
+      <w:r>
+        <w:t xml:space="preserve">Le choix du type de Tag (via une liste déroulante par exemple). Dans cette première version la liste proposera NFC / </w:t>
+      </w:r>
+      <w:proofErr w:type="spellStart"/>
+      <w:r>
+        <w:t>QRCode</w:t>
+      </w:r>
+      <w:proofErr w:type="spellEnd"/>
+      <w:r>
+        <w:t xml:space="preserve"> / </w:t>
+      </w:r>
+      <w:proofErr w:type="spellStart"/>
+      <w:r>
+        <w:t>iBeacon</w:t>
+      </w:r>
+      <w:proofErr w:type="spellEnd"/>
+    </w:p>
+    <w:p>
+      <w:pPr>
+        <w:pStyle w:val="Paragraphedeliste"/>
+        <w:numPr>
+          <w:ilvl w:val="0"/>
+          <w:numId w:val="3"/>
+        </w:numPr>
+      </w:pPr>
+      <w:r>
+        <w:t>La valeur du Tag (</w:t>
+      </w:r>
+      <w:proofErr w:type="spellStart"/>
+      <w:r>
+        <w:t>TextBox</w:t>
+      </w:r>
+      <w:proofErr w:type="spellEnd"/>
+      <w:r>
+        <w:t xml:space="preserve"> classique, valeur non nulle)</w:t>
+      </w:r>
+    </w:p>
+    <w:p>
+      <w:pPr>
+        <w:pStyle w:val="Paragraphedeliste"/>
+        <w:numPr>
+          <w:ilvl w:val="0"/>
+          <w:numId w:val="3"/>
+        </w:numPr>
+      </w:pPr>
+      <w:r>
+        <w:t xml:space="preserve">Le choix entre Scène et </w:t>
+      </w:r>
+      <w:proofErr w:type="spellStart"/>
+      <w:r>
+        <w:t>SousParcours</w:t>
+      </w:r>
+      <w:proofErr w:type="spellEnd"/>
+      <w:r>
+        <w:t xml:space="preserve">. Une fois le choix Scène / </w:t>
+      </w:r>
+      <w:proofErr w:type="spellStart"/>
+      <w:r>
+        <w:t>SousParcours</w:t>
+      </w:r>
+      <w:proofErr w:type="spellEnd"/>
+      <w:r>
+        <w:t xml:space="preserve"> fait, l’interface proposera une interface de </w:t>
+      </w:r>
+      <w:proofErr w:type="spellStart"/>
+      <w:r>
+        <w:t>selection</w:t>
+      </w:r>
+      <w:proofErr w:type="spellEnd"/>
+      <w:r>
+        <w:t xml:space="preserve"> de Scène / de </w:t>
+      </w:r>
+      <w:proofErr w:type="spellStart"/>
+      <w:r>
+        <w:t>SousParcours</w:t>
+      </w:r>
+      <w:proofErr w:type="spellEnd"/>
+      <w:r>
+        <w:t xml:space="preserve">. (Avec un </w:t>
+      </w:r>
+      <w:proofErr w:type="gramStart"/>
+      <w:r>
+        <w:t>champs</w:t>
+      </w:r>
+      <w:proofErr w:type="gramEnd"/>
+      <w:r>
+        <w:t xml:space="preserve"> de recherche)</w:t>
+      </w:r>
+    </w:p>
+    <w:p>
+      <w:r>
+        <w:t xml:space="preserve">Les validations </w:t>
+      </w:r>
+      <w:r>
+        <w:t xml:space="preserve">suivantes </w:t>
+      </w:r>
+      <w:r>
+        <w:t>devront être effectuées :</w:t>
+      </w:r>
+    </w:p>
+    <w:p>
+      <w:pPr>
+        <w:pStyle w:val="Paragraphedeliste"/>
+        <w:numPr>
+          <w:ilvl w:val="0"/>
+          <w:numId w:val="4"/>
+        </w:numPr>
+      </w:pPr>
+      <w:r>
+        <w:t xml:space="preserve">La valeur du tag doit être alphanumérique (sans espace), et non </w:t>
+      </w:r>
+      <w:proofErr w:type="spellStart"/>
+      <w:r>
+        <w:t>null</w:t>
+      </w:r>
+      <w:proofErr w:type="spellEnd"/>
+    </w:p>
+    <w:p>
+      <w:pPr>
+        <w:pStyle w:val="Paragraphedeliste"/>
+        <w:numPr>
+          <w:ilvl w:val="0"/>
+          <w:numId w:val="4"/>
+        </w:numPr>
+      </w:pPr>
+      <w:r>
+        <w:t>Le couple Tag Type / Tag Valeur doit être unique</w:t>
+      </w:r>
+    </w:p>
+    <w:p>
+      <w:pPr>
+        <w:pStyle w:val="Paragraphedeliste"/>
+        <w:numPr>
+          <w:ilvl w:val="0"/>
+          <w:numId w:val="4"/>
+        </w:numPr>
+      </w:pPr>
+      <w:r>
+        <w:lastRenderedPageBreak/>
+        <w:t xml:space="preserve">Si </w:t>
+      </w:r>
+      <w:proofErr w:type="spellStart"/>
+      <w:r>
+        <w:t>ItemType</w:t>
+      </w:r>
+      <w:proofErr w:type="spellEnd"/>
+      <w:r>
+        <w:t xml:space="preserve"> correspond à </w:t>
+      </w:r>
+      <w:proofErr w:type="spellStart"/>
+      <w:r>
+        <w:t>Scene</w:t>
+      </w:r>
+      <w:proofErr w:type="spellEnd"/>
+      <w:r>
+        <w:t xml:space="preserve">, </w:t>
+      </w:r>
+      <w:proofErr w:type="spellStart"/>
+      <w:r>
+        <w:t>SceneID</w:t>
+      </w:r>
+      <w:proofErr w:type="spellEnd"/>
+      <w:r>
+        <w:t xml:space="preserve"> doit être non nul</w:t>
+      </w:r>
+    </w:p>
+    <w:p>
+      <w:pPr>
+        <w:pStyle w:val="Paragraphedeliste"/>
+        <w:numPr>
+          <w:ilvl w:val="0"/>
+          <w:numId w:val="4"/>
+        </w:numPr>
+      </w:pPr>
+      <w:r>
+        <w:t xml:space="preserve">Si </w:t>
+      </w:r>
+      <w:proofErr w:type="spellStart"/>
+      <w:r>
+        <w:t>ItemType</w:t>
+      </w:r>
+      <w:proofErr w:type="spellEnd"/>
+      <w:r>
+        <w:t xml:space="preserve"> correspond à </w:t>
+      </w:r>
+      <w:proofErr w:type="spellStart"/>
+      <w:r>
+        <w:t>SousParcours</w:t>
+      </w:r>
+      <w:proofErr w:type="spellEnd"/>
+      <w:r>
+        <w:t xml:space="preserve">, </w:t>
+      </w:r>
+      <w:proofErr w:type="spellStart"/>
+      <w:r>
+        <w:t>SousParcoursId</w:t>
+      </w:r>
+      <w:proofErr w:type="spellEnd"/>
+      <w:r>
+        <w:t xml:space="preserve"> doit être non nul</w:t>
+      </w:r>
+    </w:p>
+    <w:p>
+      <w:pPr>
+        <w:pStyle w:val="Paragraphedeliste"/>
+        <w:numPr>
+          <w:ilvl w:val="0"/>
+          <w:numId w:val="4"/>
+        </w:numPr>
+      </w:pPr>
+      <w:r>
+        <w:t>L’intégrité référentielle doit être respectée</w:t>
+      </w:r>
+    </w:p>
+    <w:p>
+      <w:pPr>
+        <w:pStyle w:val="Titre2"/>
+      </w:pPr>
+      <w:bookmarkStart w:id="3" w:name="_Toc387225013"/>
+      <w:r>
+        <w:t xml:space="preserve">Correspondance GPS </w:t>
+      </w:r>
+      <w:r>
+        <w:sym w:font="Wingdings" w:char="F0E8"/>
+      </w:r>
+      <w:r>
+        <w:t xml:space="preserve"> Eléments</w:t>
+      </w:r>
+      <w:bookmarkEnd w:id="3"/>
+    </w:p>
+    <w:p>
+      <w:pPr>
+        <w:pStyle w:val="Priorit"/>
+      </w:pPr>
+      <w:r>
+        <w:t xml:space="preserve">Priorité : </w:t>
+      </w:r>
+      <w:r>
+        <w:t>7 Basse</w:t>
+      </w:r>
+    </w:p>
+    <w:p>
+      <w:r>
+        <w:t>Cette partie est assez complexe et utilise des technologies peu courantes. N’étant pas un expert en Système d’Information Géographique, et cette fonctionnalité n’étant pas primordiale pour la première version, les spécifications ne seront pas très poussé, et la conception assez libre. (Il faudra a priori tester différentes technologies).</w:t>
+      </w:r>
+    </w:p>
+    <w:p>
+      <w:r>
         <w:t>Pour stocker les coordonnées GPS, il faudra se baser sur l’extension GIS de MySQL (</w:t>
       </w:r>
-      <w:hyperlink r:id="rId15" w:history="1">
+      <w:hyperlink r:id="rId17" w:history="1">
         <w:r>
           <w:rPr>
             <w:rStyle w:val="Lienhypertexte"/>
@@ -1105,7 +2321,7 @@
       <w:r>
         <w:t>Pour doctrine, une extension existe (</w:t>
       </w:r>
-      <w:hyperlink r:id="rId16" w:history="1">
+      <w:hyperlink r:id="rId18" w:history="1">
         <w:r>
           <w:rPr>
             <w:rStyle w:val="Lienhypertexte"/>
@@ -1117,16 +2333,219 @@
         <w:t>), à tester !</w:t>
       </w:r>
     </w:p>
-    <w:p/>
     <w:p>
       <w:r>
+        <w:t>La base de données devra être étendue afin de stocker les données géographiques</w:t>
+      </w:r>
+      <w:r>
+        <w:t> :</w:t>
+      </w:r>
+    </w:p>
+    <w:p>
+      <w:pPr>
+        <w:jc w:val="center"/>
+      </w:pPr>
+      <w:r>
         <w:rPr>
-          <w:highlight w:val="yellow"/>
+          <w:noProof/>
+          <w:lang w:eastAsia="fr-FR"/>
         </w:rPr>
-        <w:t>(Conception et dev à réaliser).</w:t>
-      </w:r>
-      <w:r>
-        <w:t xml:space="preserve"> </w:t>
+        <w:drawing>
+          <wp:inline distT="0" distB="0" distL="0" distR="0">
+            <wp:extent cx="3263287" cy="2247900"/>
+            <wp:effectExtent l="19050" t="0" r="0" b="0"/>
+            <wp:docPr id="1" name="Image 2" descr="F:\ClassGPS.png"/>
+            <wp:cNvGraphicFramePr>
+              <a:graphicFrameLocks xmlns:a="http://schemas.openxmlformats.org/drawingml/2006/main" noChangeAspect="1"/>
+            </wp:cNvGraphicFramePr>
+            <a:graphic xmlns:a="http://schemas.openxmlformats.org/drawingml/2006/main">
+              <a:graphicData uri="http://schemas.openxmlformats.org/drawingml/2006/picture">
+                <pic:pic xmlns:pic="http://schemas.openxmlformats.org/drawingml/2006/picture">
+                  <pic:nvPicPr>
+                    <pic:cNvPr id="0" name="Picture 2" descr="F:\ClassGPS.png"/>
+                    <pic:cNvPicPr>
+                      <a:picLocks noChangeAspect="1" noChangeArrowheads="1"/>
+                    </pic:cNvPicPr>
+                  </pic:nvPicPr>
+                  <pic:blipFill>
+                    <a:blip r:embed="rId19" cstate="print"/>
+                    <a:srcRect/>
+                    <a:stretch>
+                      <a:fillRect/>
+                    </a:stretch>
+                  </pic:blipFill>
+                  <pic:spPr bwMode="auto">
+                    <a:xfrm>
+                      <a:off x="0" y="0"/>
+                      <a:ext cx="3263287" cy="2247900"/>
+                    </a:xfrm>
+                    <a:prstGeom prst="rect">
+                      <a:avLst/>
+                    </a:prstGeom>
+                    <a:noFill/>
+                    <a:ln w="9525">
+                      <a:noFill/>
+                      <a:miter lim="800000"/>
+                      <a:headEnd/>
+                      <a:tailEnd/>
+                    </a:ln>
+                  </pic:spPr>
+                </pic:pic>
+              </a:graphicData>
+            </a:graphic>
+          </wp:inline>
+        </w:drawing>
+      </w:r>
+    </w:p>
+    <w:p>
+      <w:r>
+        <w:t xml:space="preserve">La table </w:t>
+      </w:r>
+      <w:proofErr w:type="spellStart"/>
+      <w:r>
+        <w:t>RelationGPSItem</w:t>
+      </w:r>
+      <w:proofErr w:type="spellEnd"/>
+      <w:r>
+        <w:t xml:space="preserve"> (héritant de </w:t>
+      </w:r>
+      <w:proofErr w:type="spellStart"/>
+      <w:r>
+        <w:t>RelationTagItemBase</w:t>
+      </w:r>
+      <w:proofErr w:type="spellEnd"/>
+      <w:r>
+        <w:t xml:space="preserve">) stockera une coordonnée au format </w:t>
+      </w:r>
+      <w:hyperlink r:id="rId20" w:history="1">
+        <w:proofErr w:type="spellStart"/>
+        <w:r>
+          <w:rPr>
+            <w:rStyle w:val="Lienhypertexte"/>
+          </w:rPr>
+          <w:t>Polygon</w:t>
+        </w:r>
+        <w:proofErr w:type="spellEnd"/>
+      </w:hyperlink>
+      <w:r>
+        <w:t xml:space="preserve">. Le </w:t>
+      </w:r>
+      <w:proofErr w:type="spellStart"/>
+      <w:r>
+        <w:t>Polygon</w:t>
+      </w:r>
+      <w:proofErr w:type="spellEnd"/>
+      <w:r>
+        <w:t xml:space="preserve"> correspondra à une partie de carte liée à un élément. Exemple : Une scène décrit l’histoire de l’</w:t>
+      </w:r>
+      <w:proofErr w:type="spellStart"/>
+      <w:r>
+        <w:t>Inovallée</w:t>
+      </w:r>
+      <w:proofErr w:type="spellEnd"/>
+      <w:r>
+        <w:t xml:space="preserve">. On stockera dans la table de correspondance un </w:t>
+      </w:r>
+      <w:proofErr w:type="spellStart"/>
+      <w:r>
+        <w:t>polygon</w:t>
+      </w:r>
+      <w:proofErr w:type="spellEnd"/>
+      <w:r>
+        <w:t xml:space="preserve"> correspondant au contour de l’</w:t>
+      </w:r>
+      <w:proofErr w:type="spellStart"/>
+      <w:r>
+        <w:t>Inovallée</w:t>
+      </w:r>
+      <w:proofErr w:type="spellEnd"/>
+      <w:r>
+        <w:t xml:space="preserve"> dans la base de </w:t>
+      </w:r>
+      <w:r>
+        <w:t>données</w:t>
+      </w:r>
+      <w:r>
+        <w:t>, et on le liera à la scène décrivant l’histoire de l’</w:t>
+      </w:r>
+      <w:proofErr w:type="spellStart"/>
+      <w:r>
+        <w:t>Inovallée</w:t>
+      </w:r>
+      <w:proofErr w:type="spellEnd"/>
+      <w:r>
+        <w:t xml:space="preserve">. Lorsque l’utilisateur </w:t>
+      </w:r>
+      <w:r>
+        <w:t xml:space="preserve">entrera dans le </w:t>
+      </w:r>
+      <w:proofErr w:type="spellStart"/>
+      <w:r>
+        <w:t>polygon</w:t>
+      </w:r>
+      <w:proofErr w:type="spellEnd"/>
+      <w:r>
+        <w:t xml:space="preserve"> représentant l’</w:t>
+      </w:r>
+      <w:proofErr w:type="spellStart"/>
+      <w:r>
+        <w:t>Inovallée</w:t>
+      </w:r>
+      <w:proofErr w:type="spellEnd"/>
+      <w:r>
+        <w:t>, l’application lui proposera de consulter la scène associée.</w:t>
+      </w:r>
+    </w:p>
+    <w:p>
+      <w:r>
+        <w:t xml:space="preserve">Note : On pourra remplacer l’utilisation des </w:t>
+      </w:r>
+      <w:hyperlink r:id="rId21" w:history="1">
+        <w:proofErr w:type="spellStart"/>
+        <w:r>
+          <w:rPr>
+            <w:rStyle w:val="Lienhypertexte"/>
+          </w:rPr>
+          <w:t>Polygon</w:t>
+        </w:r>
+        <w:proofErr w:type="spellEnd"/>
+      </w:hyperlink>
+      <w:r>
+        <w:t xml:space="preserve"> par des </w:t>
+      </w:r>
+      <w:hyperlink r:id="rId22" w:history="1">
+        <w:proofErr w:type="spellStart"/>
+        <w:r>
+          <w:rPr>
+            <w:rStyle w:val="Lienhypertexte"/>
+          </w:rPr>
+          <w:t>MultiPolygon</w:t>
+        </w:r>
+        <w:proofErr w:type="spellEnd"/>
+      </w:hyperlink>
+      <w:r>
+        <w:t xml:space="preserve"> afin de permettre d’associer directement plusieurs régions à un élément. (Plus complexe à gérer). </w:t>
+      </w:r>
+    </w:p>
+    <w:p>
+      <w:r>
+        <w:t xml:space="preserve">La principale difficulté se trouve au niveau de l’interface d’administration. Après avoir choisi un Tag de type GPS (a rajouter dans les choix), l’utilisateur devra définir le </w:t>
+      </w:r>
+      <w:proofErr w:type="spellStart"/>
+      <w:r>
+        <w:t>polygon</w:t>
+      </w:r>
+      <w:proofErr w:type="spellEnd"/>
+      <w:r>
+        <w:t>. Il faudra donc développer une interface de sélection géographique (regarder du coté d’</w:t>
+      </w:r>
+      <w:proofErr w:type="spellStart"/>
+      <w:r>
+        <w:t>OpenStreetMap</w:t>
+      </w:r>
+      <w:proofErr w:type="spellEnd"/>
+      <w:r>
+        <w:t>).</w:t>
       </w:r>
     </w:p>
     <w:p>
@@ -1141,12 +2560,12 @@
       </w:pPr>
     </w:p>
     <w:sectPr>
-      <w:headerReference w:type="even" r:id="rId17"/>
-      <w:headerReference w:type="default" r:id="rId18"/>
-      <w:footerReference w:type="even" r:id="rId19"/>
-      <w:footerReference w:type="default" r:id="rId20"/>
-      <w:headerReference w:type="first" r:id="rId21"/>
-      <w:footerReference w:type="first" r:id="rId22"/>
+      <w:headerReference w:type="even" r:id="rId23"/>
+      <w:headerReference w:type="default" r:id="rId24"/>
+      <w:footerReference w:type="even" r:id="rId25"/>
+      <w:footerReference w:type="default" r:id="rId26"/>
+      <w:headerReference w:type="first" r:id="rId27"/>
+      <w:footerReference w:type="first" r:id="rId28"/>
       <w:pgSz w:w="11907" w:h="16839"/>
       <w:pgMar w:top="1418" w:right="1843" w:bottom="1418" w:left="1843" w:header="709" w:footer="709" w:gutter="0"/>
       <w:pgNumType w:start="0"/>
@@ -1207,7 +2626,7 @@
         <w:rPr>
           <w:noProof/>
         </w:rPr>
-        <w:t>2</w:t>
+        <w:t>1</w:t>
       </w:r>
     </w:fldSimple>
     <w:r>
@@ -1293,9 +2712,6 @@
     <w:sdt>
       <w:sdtPr>
         <w:id w:val="80127134"/>
-        <w:placeholder>
-          <w:docPart w:val="9DFA32E078D14EA7809C118A1D879E32"/>
-        </w:placeholder>
         <w:dataBinding w:prefixMappings="xmlns:ns0='http://schemas.microsoft.com/office/2006/coverPageProps'" w:xpath="/ns0:CoverPageProperties[1]/ns0:PublishDate[1]" w:storeItemID="{55AF091B-3C7A-41E3-B477-F2FDAA23CFDA}"/>
         <w:date w:fullDate="2014-05-06T00:00:00Z">
           <w:dateFormat w:val="dd/MM/yyyy"/>
@@ -1597,11 +3013,243 @@
       </w:rPr>
     </w:lvl>
   </w:abstractNum>
+  <w:abstractNum w:abstractNumId="2">
+    <w:nsid w:val="61B945DB"/>
+    <w:multiLevelType w:val="hybridMultilevel"/>
+    <w:tmpl w:val="299CAEF6"/>
+    <w:lvl w:ilvl="0" w:tplc="040C0001">
+      <w:start w:val="1"/>
+      <w:numFmt w:val="bullet"/>
+      <w:lvlText w:val=""/>
+      <w:lvlJc w:val="left"/>
+      <w:pPr>
+        <w:ind w:left="720" w:hanging="360"/>
+      </w:pPr>
+      <w:rPr>
+        <w:rFonts w:ascii="Symbol" w:hAnsi="Symbol" w:hint="default"/>
+      </w:rPr>
+    </w:lvl>
+    <w:lvl w:ilvl="1" w:tplc="040C0003" w:tentative="1">
+      <w:start w:val="1"/>
+      <w:numFmt w:val="bullet"/>
+      <w:lvlText w:val="o"/>
+      <w:lvlJc w:val="left"/>
+      <w:pPr>
+        <w:ind w:left="1440" w:hanging="360"/>
+      </w:pPr>
+      <w:rPr>
+        <w:rFonts w:ascii="Courier New" w:hAnsi="Courier New" w:cs="Courier New" w:hint="default"/>
+      </w:rPr>
+    </w:lvl>
+    <w:lvl w:ilvl="2" w:tplc="040C0005" w:tentative="1">
+      <w:start w:val="1"/>
+      <w:numFmt w:val="bullet"/>
+      <w:lvlText w:val=""/>
+      <w:lvlJc w:val="left"/>
+      <w:pPr>
+        <w:ind w:left="2160" w:hanging="360"/>
+      </w:pPr>
+      <w:rPr>
+        <w:rFonts w:ascii="Wingdings" w:hAnsi="Wingdings" w:hint="default"/>
+      </w:rPr>
+    </w:lvl>
+    <w:lvl w:ilvl="3" w:tplc="040C0001" w:tentative="1">
+      <w:start w:val="1"/>
+      <w:numFmt w:val="bullet"/>
+      <w:lvlText w:val=""/>
+      <w:lvlJc w:val="left"/>
+      <w:pPr>
+        <w:ind w:left="2880" w:hanging="360"/>
+      </w:pPr>
+      <w:rPr>
+        <w:rFonts w:ascii="Symbol" w:hAnsi="Symbol" w:hint="default"/>
+      </w:rPr>
+    </w:lvl>
+    <w:lvl w:ilvl="4" w:tplc="040C0003" w:tentative="1">
+      <w:start w:val="1"/>
+      <w:numFmt w:val="bullet"/>
+      <w:lvlText w:val="o"/>
+      <w:lvlJc w:val="left"/>
+      <w:pPr>
+        <w:ind w:left="3600" w:hanging="360"/>
+      </w:pPr>
+      <w:rPr>
+        <w:rFonts w:ascii="Courier New" w:hAnsi="Courier New" w:cs="Courier New" w:hint="default"/>
+      </w:rPr>
+    </w:lvl>
+    <w:lvl w:ilvl="5" w:tplc="040C0005" w:tentative="1">
+      <w:start w:val="1"/>
+      <w:numFmt w:val="bullet"/>
+      <w:lvlText w:val=""/>
+      <w:lvlJc w:val="left"/>
+      <w:pPr>
+        <w:ind w:left="4320" w:hanging="360"/>
+      </w:pPr>
+      <w:rPr>
+        <w:rFonts w:ascii="Wingdings" w:hAnsi="Wingdings" w:hint="default"/>
+      </w:rPr>
+    </w:lvl>
+    <w:lvl w:ilvl="6" w:tplc="040C0001" w:tentative="1">
+      <w:start w:val="1"/>
+      <w:numFmt w:val="bullet"/>
+      <w:lvlText w:val=""/>
+      <w:lvlJc w:val="left"/>
+      <w:pPr>
+        <w:ind w:left="5040" w:hanging="360"/>
+      </w:pPr>
+      <w:rPr>
+        <w:rFonts w:ascii="Symbol" w:hAnsi="Symbol" w:hint="default"/>
+      </w:rPr>
+    </w:lvl>
+    <w:lvl w:ilvl="7" w:tplc="040C0003" w:tentative="1">
+      <w:start w:val="1"/>
+      <w:numFmt w:val="bullet"/>
+      <w:lvlText w:val="o"/>
+      <w:lvlJc w:val="left"/>
+      <w:pPr>
+        <w:ind w:left="5760" w:hanging="360"/>
+      </w:pPr>
+      <w:rPr>
+        <w:rFonts w:ascii="Courier New" w:hAnsi="Courier New" w:cs="Courier New" w:hint="default"/>
+      </w:rPr>
+    </w:lvl>
+    <w:lvl w:ilvl="8" w:tplc="040C0005" w:tentative="1">
+      <w:start w:val="1"/>
+      <w:numFmt w:val="bullet"/>
+      <w:lvlText w:val=""/>
+      <w:lvlJc w:val="left"/>
+      <w:pPr>
+        <w:ind w:left="6480" w:hanging="360"/>
+      </w:pPr>
+      <w:rPr>
+        <w:rFonts w:ascii="Wingdings" w:hAnsi="Wingdings" w:hint="default"/>
+      </w:rPr>
+    </w:lvl>
+  </w:abstractNum>
+  <w:abstractNum w:abstractNumId="3">
+    <w:nsid w:val="70832BB4"/>
+    <w:multiLevelType w:val="hybridMultilevel"/>
+    <w:tmpl w:val="8D8485BC"/>
+    <w:lvl w:ilvl="0" w:tplc="040C0001">
+      <w:start w:val="1"/>
+      <w:numFmt w:val="bullet"/>
+      <w:lvlText w:val=""/>
+      <w:lvlJc w:val="left"/>
+      <w:pPr>
+        <w:ind w:left="720" w:hanging="360"/>
+      </w:pPr>
+      <w:rPr>
+        <w:rFonts w:ascii="Symbol" w:hAnsi="Symbol" w:hint="default"/>
+      </w:rPr>
+    </w:lvl>
+    <w:lvl w:ilvl="1" w:tplc="040C0003">
+      <w:start w:val="1"/>
+      <w:numFmt w:val="bullet"/>
+      <w:lvlText w:val="o"/>
+      <w:lvlJc w:val="left"/>
+      <w:pPr>
+        <w:ind w:left="1440" w:hanging="360"/>
+      </w:pPr>
+      <w:rPr>
+        <w:rFonts w:ascii="Courier New" w:hAnsi="Courier New" w:cs="Courier New" w:hint="default"/>
+      </w:rPr>
+    </w:lvl>
+    <w:lvl w:ilvl="2" w:tplc="040C0005" w:tentative="1">
+      <w:start w:val="1"/>
+      <w:numFmt w:val="bullet"/>
+      <w:lvlText w:val=""/>
+      <w:lvlJc w:val="left"/>
+      <w:pPr>
+        <w:ind w:left="2160" w:hanging="360"/>
+      </w:pPr>
+      <w:rPr>
+        <w:rFonts w:ascii="Wingdings" w:hAnsi="Wingdings" w:hint="default"/>
+      </w:rPr>
+    </w:lvl>
+    <w:lvl w:ilvl="3" w:tplc="040C0001" w:tentative="1">
+      <w:start w:val="1"/>
+      <w:numFmt w:val="bullet"/>
+      <w:lvlText w:val=""/>
+      <w:lvlJc w:val="left"/>
+      <w:pPr>
+        <w:ind w:left="2880" w:hanging="360"/>
+      </w:pPr>
+      <w:rPr>
+        <w:rFonts w:ascii="Symbol" w:hAnsi="Symbol" w:hint="default"/>
+      </w:rPr>
+    </w:lvl>
+    <w:lvl w:ilvl="4" w:tplc="040C0003" w:tentative="1">
+      <w:start w:val="1"/>
+      <w:numFmt w:val="bullet"/>
+      <w:lvlText w:val="o"/>
+      <w:lvlJc w:val="left"/>
+      <w:pPr>
+        <w:ind w:left="3600" w:hanging="360"/>
+      </w:pPr>
+      <w:rPr>
+        <w:rFonts w:ascii="Courier New" w:hAnsi="Courier New" w:cs="Courier New" w:hint="default"/>
+      </w:rPr>
+    </w:lvl>
+    <w:lvl w:ilvl="5" w:tplc="040C0005" w:tentative="1">
+      <w:start w:val="1"/>
+      <w:numFmt w:val="bullet"/>
+      <w:lvlText w:val=""/>
+      <w:lvlJc w:val="left"/>
+      <w:pPr>
+        <w:ind w:left="4320" w:hanging="360"/>
+      </w:pPr>
+      <w:rPr>
+        <w:rFonts w:ascii="Wingdings" w:hAnsi="Wingdings" w:hint="default"/>
+      </w:rPr>
+    </w:lvl>
+    <w:lvl w:ilvl="6" w:tplc="040C0001" w:tentative="1">
+      <w:start w:val="1"/>
+      <w:numFmt w:val="bullet"/>
+      <w:lvlText w:val=""/>
+      <w:lvlJc w:val="left"/>
+      <w:pPr>
+        <w:ind w:left="5040" w:hanging="360"/>
+      </w:pPr>
+      <w:rPr>
+        <w:rFonts w:ascii="Symbol" w:hAnsi="Symbol" w:hint="default"/>
+      </w:rPr>
+    </w:lvl>
+    <w:lvl w:ilvl="7" w:tplc="040C0003" w:tentative="1">
+      <w:start w:val="1"/>
+      <w:numFmt w:val="bullet"/>
+      <w:lvlText w:val="o"/>
+      <w:lvlJc w:val="left"/>
+      <w:pPr>
+        <w:ind w:left="5760" w:hanging="360"/>
+      </w:pPr>
+      <w:rPr>
+        <w:rFonts w:ascii="Courier New" w:hAnsi="Courier New" w:cs="Courier New" w:hint="default"/>
+      </w:rPr>
+    </w:lvl>
+    <w:lvl w:ilvl="8" w:tplc="040C0005" w:tentative="1">
+      <w:start w:val="1"/>
+      <w:numFmt w:val="bullet"/>
+      <w:lvlText w:val=""/>
+      <w:lvlJc w:val="left"/>
+      <w:pPr>
+        <w:ind w:left="6480" w:hanging="360"/>
+      </w:pPr>
+      <w:rPr>
+        <w:rFonts w:ascii="Wingdings" w:hAnsi="Wingdings" w:hint="default"/>
+      </w:rPr>
+    </w:lvl>
+  </w:abstractNum>
   <w:num w:numId="1">
     <w:abstractNumId w:val="0"/>
   </w:num>
   <w:num w:numId="2">
     <w:abstractNumId w:val="1"/>
+  </w:num>
+  <w:num w:numId="3">
+    <w:abstractNumId w:val="3"/>
+  </w:num>
+  <w:num w:numId="4">
+    <w:abstractNumId w:val="2"/>
   </w:num>
 </w:numbering>
 </file>
@@ -2718,387 +4366,26 @@
       <w:lang w:val="fr-FR"/>
     </w:rPr>
   </w:style>
-</w:styles>
-</file>
-
-<file path=word/glossary/document.xml><?xml version="1.0" encoding="utf-8"?>
-<w:glossaryDocument xmlns:ve="http://schemas.openxmlformats.org/markup-compatibility/2006" xmlns:o="urn:schemas-microsoft-com:office:office" xmlns:r="http://schemas.openxmlformats.org/officeDocument/2006/relationships" xmlns:m="http://schemas.openxmlformats.org/officeDocument/2006/math" xmlns:v="urn:schemas-microsoft-com:vml" xmlns:wp="http://schemas.openxmlformats.org/drawingml/2006/wordprocessingDrawing" xmlns:w10="urn:schemas-microsoft-com:office:word" xmlns:w="http://schemas.openxmlformats.org/wordprocessingml/2006/main" xmlns:wne="http://schemas.microsoft.com/office/word/2006/wordml">
-  <w:docParts>
-    <w:docPart>
-      <w:docPartPr>
-        <w:name w:val="BF9BC82BFA2E4E83958AC33C3371F49C"/>
-        <w:category>
-          <w:name w:val="Général"/>
-          <w:gallery w:val="placeholder"/>
-        </w:category>
-        <w:types>
-          <w:type w:val="bbPlcHdr"/>
-        </w:types>
-        <w:behaviors>
-          <w:behavior w:val="content"/>
-        </w:behaviors>
-        <w:guid w:val="{DF485C45-0EE6-4B4D-B98A-017A5F775FAA}"/>
-      </w:docPartPr>
-      <w:docPartBody>
-        <w:p>
-          <w:pPr>
-            <w:pStyle w:val="BF9BC82BFA2E4E83958AC33C3371F49C"/>
-          </w:pPr>
-          <w:r>
-            <w:t>[Tapez le titre]</w:t>
-          </w:r>
-        </w:p>
-      </w:docPartBody>
-    </w:docPart>
-    <w:docPart>
-      <w:docPartPr>
-        <w:name w:val="8D0D7EC60FAC485A98A2CAEE588AFAD4"/>
-        <w:category>
-          <w:name w:val="Général"/>
-          <w:gallery w:val="placeholder"/>
-        </w:category>
-        <w:types>
-          <w:type w:val="bbPlcHdr"/>
-        </w:types>
-        <w:behaviors>
-          <w:behavior w:val="content"/>
-        </w:behaviors>
-        <w:guid w:val="{698FF592-C6DE-410A-827F-6936D7024EA8}"/>
-      </w:docPartPr>
-      <w:docPartBody>
-        <w:p>
-          <w:pPr>
-            <w:pStyle w:val="8D0D7EC60FAC485A98A2CAEE588AFAD4"/>
-          </w:pPr>
-          <w:r>
-            <w:t>[Tapez le sous-titre du document]</w:t>
-          </w:r>
-        </w:p>
-      </w:docPartBody>
-    </w:docPart>
-  </w:docParts>
-</w:glossaryDocument>
-</file>
-
-<file path=word/glossary/fontTable.xml><?xml version="1.0" encoding="utf-8"?>
-<w:fonts xmlns:r="http://schemas.openxmlformats.org/officeDocument/2006/relationships" xmlns:w="http://schemas.openxmlformats.org/wordprocessingml/2006/main">
-  <w:font w:name="Century Schoolbook">
-    <w:altName w:val="NewCenturySchlbk"/>
-    <w:charset w:val="00"/>
-    <w:family w:val="roman"/>
-    <w:pitch w:val="variable"/>
-    <w:sig w:usb0="00000287" w:usb1="00000000" w:usb2="00000000" w:usb3="00000000" w:csb0="0000009F" w:csb1="00000000"/>
-  </w:font>
-  <w:font w:name="Times New Roman">
-    <w:panose1 w:val="02020603050405020304"/>
-    <w:charset w:val="00"/>
-    <w:family w:val="roman"/>
-    <w:pitch w:val="variable"/>
-    <w:sig w:usb0="20002A87" w:usb1="00000000" w:usb2="00000000" w:usb3="00000000" w:csb0="000001FF" w:csb1="00000000"/>
-  </w:font>
-  <w:font w:name="Wingdings 2">
-    <w:panose1 w:val="05020102010507070707"/>
-    <w:charset w:val="02"/>
-    <w:family w:val="roman"/>
-    <w:pitch w:val="variable"/>
-    <w:sig w:usb0="00000000" w:usb1="10000000" w:usb2="00000000" w:usb3="00000000" w:csb0="80000000" w:csb1="00000000"/>
-  </w:font>
-  <w:font w:name="Symbol">
-    <w:panose1 w:val="05050102010706020507"/>
-    <w:charset w:val="02"/>
-    <w:family w:val="roman"/>
-    <w:pitch w:val="variable"/>
-    <w:sig w:usb0="00000000" w:usb1="10000000" w:usb2="00000000" w:usb3="00000000" w:csb0="80000000" w:csb1="00000000"/>
-  </w:font>
-  <w:font w:name="Calibri">
-    <w:panose1 w:val="020F0502020204030204"/>
-    <w:charset w:val="00"/>
-    <w:family w:val="swiss"/>
-    <w:pitch w:val="variable"/>
-    <w:sig w:usb0="E00002FF" w:usb1="4000ACFF" w:usb2="00000001" w:usb3="00000000" w:csb0="0000019F" w:csb1="00000000"/>
-  </w:font>
-  <w:font w:name="Tahoma">
-    <w:panose1 w:val="020B0604030504040204"/>
-    <w:charset w:val="00"/>
-    <w:family w:val="swiss"/>
-    <w:pitch w:val="variable"/>
-    <w:sig w:usb0="E1002EFF" w:usb1="C000605B" w:usb2="00000029" w:usb3="00000000" w:csb0="000101FF" w:csb1="00000000"/>
-  </w:font>
-  <w:font w:name="Wingdings">
-    <w:panose1 w:val="05000000000000000000"/>
-    <w:charset w:val="02"/>
-    <w:family w:val="auto"/>
-    <w:pitch w:val="variable"/>
-    <w:sig w:usb0="00000000" w:usb1="10000000" w:usb2="00000000" w:usb3="00000000" w:csb0="80000000" w:csb1="00000000"/>
-  </w:font>
-  <w:font w:name="Cambria">
-    <w:panose1 w:val="02040503050406030204"/>
-    <w:charset w:val="00"/>
-    <w:family w:val="roman"/>
-    <w:pitch w:val="variable"/>
-    <w:sig w:usb0="E00002FF" w:usb1="400004FF" w:usb2="00000000" w:usb3="00000000" w:csb0="0000019F" w:csb1="00000000"/>
-  </w:font>
-</w:fonts>
-</file>
-
-<file path=word/glossary/settings.xml><?xml version="1.0" encoding="utf-8"?>
-<w:settings xmlns:o="urn:schemas-microsoft-com:office:office" xmlns:r="http://schemas.openxmlformats.org/officeDocument/2006/relationships" xmlns:m="http://schemas.openxmlformats.org/officeDocument/2006/math" xmlns:v="urn:schemas-microsoft-com:vml" xmlns:w10="urn:schemas-microsoft-com:office:word" xmlns:w="http://schemas.openxmlformats.org/wordprocessingml/2006/main" xmlns:sl="http://schemas.openxmlformats.org/schemaLibrary/2006/main">
-  <w:view w:val="normal"/>
-  <w:defaultTabStop w:val="708"/>
-  <w:hyphenationZone w:val="425"/>
-  <w:characterSpacingControl w:val="doNotCompress"/>
-  <w:compat>
-    <w:useFELayout/>
-  </w:compat>
-  <w:rsids>
-    <w:rsidRoot w:val="00B64805"/>
-    <w:rsid w:val="004A31BF"/>
-    <w:rsid w:val="00962116"/>
-    <w:rsid w:val="00B64805"/>
-  </w:rsids>
-  <m:mathPr>
-    <m:mathFont m:val="Cambria Math"/>
-    <m:brkBin m:val="before"/>
-    <m:brkBinSub m:val="--"/>
-    <m:smallFrac m:val="off"/>
-    <m:dispDef/>
-    <m:lMargin m:val="0"/>
-    <m:rMargin m:val="0"/>
-    <m:defJc m:val="centerGroup"/>
-    <m:wrapIndent m:val="1440"/>
-    <m:intLim m:val="subSup"/>
-    <m:naryLim m:val="undOvr"/>
-  </m:mathPr>
-  <w:themeFontLang w:val="fr-FR"/>
-  <w:clrSchemeMapping w:bg1="light1" w:t1="dark1" w:bg2="light2" w:t2="dark2" w:accent1="accent1" w:accent2="accent2" w:accent3="accent3" w:accent4="accent4" w:accent5="accent5" w:accent6="accent6" w:hyperlink="hyperlink" w:followedHyperlink="followedHyperlink"/>
-  <w:shapeDefaults>
-    <o:shapedefaults v:ext="edit" spidmax="1026"/>
-    <o:shapelayout v:ext="edit">
-      <o:idmap v:ext="edit" data="1"/>
-    </o:shapelayout>
-  </w:shapeDefaults>
-  <w:decimalSymbol w:val=","/>
-  <w:listSeparator w:val=";"/>
-</w:settings>
-</file>
-
-<file path=word/glossary/styles.xml><?xml version="1.0" encoding="utf-8"?>
-<w:styles xmlns:r="http://schemas.openxmlformats.org/officeDocument/2006/relationships" xmlns:w="http://schemas.openxmlformats.org/wordprocessingml/2006/main">
-  <w:docDefaults>
-    <w:rPrDefault>
-      <w:rPr>
-        <w:rFonts w:asciiTheme="minorHAnsi" w:eastAsiaTheme="minorEastAsia" w:hAnsiTheme="minorHAnsi" w:cstheme="minorBidi"/>
-        <w:sz w:val="22"/>
-        <w:szCs w:val="22"/>
-        <w:lang w:val="fr-FR" w:eastAsia="fr-FR" w:bidi="ar-SA"/>
-      </w:rPr>
-    </w:rPrDefault>
-    <w:pPrDefault>
-      <w:pPr>
-        <w:spacing w:after="200" w:line="276" w:lineRule="auto"/>
-      </w:pPr>
-    </w:pPrDefault>
-  </w:docDefaults>
-  <w:latentStyles w:defLockedState="0" w:defUIPriority="99" w:defSemiHidden="1" w:defUnhideWhenUsed="1" w:defQFormat="0" w:count="267">
-    <w:lsdException w:name="Normal" w:semiHidden="0" w:uiPriority="0" w:unhideWhenUsed="0" w:qFormat="1"/>
-    <w:lsdException w:name="heading 1" w:semiHidden="0" w:uiPriority="1" w:unhideWhenUsed="0" w:qFormat="1"/>
-    <w:lsdException w:name="heading 2" w:uiPriority="2" w:qFormat="1"/>
-    <w:lsdException w:name="heading 3" w:uiPriority="9" w:qFormat="1"/>
-    <w:lsdException w:name="heading 4" w:uiPriority="9" w:qFormat="1"/>
-    <w:lsdException w:name="heading 5" w:uiPriority="9" w:qFormat="1"/>
-    <w:lsdException w:name="heading 6" w:uiPriority="9" w:qFormat="1"/>
-    <w:lsdException w:name="heading 7" w:uiPriority="9" w:qFormat="1"/>
-    <w:lsdException w:name="heading 8" w:uiPriority="9" w:qFormat="1"/>
-    <w:lsdException w:name="heading 9" w:uiPriority="9" w:qFormat="1"/>
-    <w:lsdException w:name="toc 1" w:uiPriority="39"/>
-    <w:lsdException w:name="toc 2" w:uiPriority="39"/>
-    <w:lsdException w:name="toc 3" w:uiPriority="39"/>
-    <w:lsdException w:name="toc 4" w:uiPriority="39"/>
-    <w:lsdException w:name="toc 5" w:uiPriority="39"/>
-    <w:lsdException w:name="toc 6" w:uiPriority="39"/>
-    <w:lsdException w:name="toc 7" w:uiPriority="39"/>
-    <w:lsdException w:name="toc 8" w:uiPriority="39"/>
-    <w:lsdException w:name="toc 9" w:uiPriority="39"/>
-    <w:lsdException w:name="caption" w:uiPriority="35" w:qFormat="1"/>
-    <w:lsdException w:name="Title" w:semiHidden="0" w:uiPriority="10" w:unhideWhenUsed="0" w:qFormat="1"/>
-    <w:lsdException w:name="Default Paragraph Font" w:uiPriority="1"/>
-    <w:lsdException w:name="Subtitle" w:semiHidden="0" w:uiPriority="11" w:unhideWhenUsed="0" w:qFormat="1"/>
-    <w:lsdException w:name="Strong" w:semiHidden="0" w:uiPriority="22" w:unhideWhenUsed="0" w:qFormat="1"/>
-    <w:lsdException w:name="Emphasis" w:semiHidden="0" w:uiPriority="20" w:unhideWhenUsed="0" w:qFormat="1"/>
-    <w:lsdException w:name="Table Grid" w:semiHidden="0" w:uiPriority="59" w:unhideWhenUsed="0"/>
-    <w:lsdException w:name="Placeholder Text" w:unhideWhenUsed="0"/>
-    <w:lsdException w:name="No Spacing" w:semiHidden="0" w:uiPriority="1" w:unhideWhenUsed="0" w:qFormat="1"/>
-    <w:lsdException w:name="Light Shading" w:semiHidden="0" w:uiPriority="60" w:unhideWhenUsed="0"/>
-    <w:lsdException w:name="Light List" w:semiHidden="0" w:uiPriority="61" w:unhideWhenUsed="0"/>
-    <w:lsdException w:name="Light Grid" w:semiHidden="0" w:uiPriority="62" w:unhideWhenUsed="0"/>
-    <w:lsdException w:name="Medium Shading 1" w:semiHidden="0" w:uiPriority="63" w:unhideWhenUsed="0"/>
-    <w:lsdException w:name="Medium Shading 2" w:semiHidden="0" w:uiPriority="64" w:unhideWhenUsed="0"/>
-    <w:lsdException w:name="Medium List 1" w:semiHidden="0" w:uiPriority="65" w:unhideWhenUsed="0"/>
-    <w:lsdException w:name="Medium List 2" w:semiHidden="0" w:uiPriority="66" w:unhideWhenUsed="0"/>
-    <w:lsdException w:name="Medium Grid 1" w:semiHidden="0" w:uiPriority="67" w:unhideWhenUsed="0"/>
-    <w:lsdException w:name="Medium Grid 2" w:semiHidden="0" w:uiPriority="68" w:unhideWhenUsed="0"/>
-    <w:lsdException w:name="Medium Grid 3" w:semiHidden="0" w:uiPriority="69" w:unhideWhenUsed="0"/>
-    <w:lsdException w:name="Dark List" w:semiHidden="0" w:uiPriority="70" w:unhideWhenUsed="0"/>
-    <w:lsdException w:name="Colorful Shading" w:semiHidden="0" w:uiPriority="71" w:unhideWhenUsed="0"/>
-    <w:lsdException w:name="Colorful List" w:semiHidden="0" w:uiPriority="72" w:unhideWhenUsed="0"/>
-    <w:lsdException w:name="Colorful Grid" w:semiHidden="0" w:uiPriority="73" w:unhideWhenUsed="0"/>
-    <w:lsdException w:name="Light Shading Accent 1" w:semiHidden="0" w:uiPriority="60" w:unhideWhenUsed="0"/>
-    <w:lsdException w:name="Light List Accent 1" w:semiHidden="0" w:uiPriority="61" w:unhideWhenUsed="0"/>
-    <w:lsdException w:name="Light Grid Accent 1" w:semiHidden="0" w:uiPriority="62" w:unhideWhenUsed="0"/>
-    <w:lsdException w:name="Medium Shading 1 Accent 1" w:semiHidden="0" w:uiPriority="63" w:unhideWhenUsed="0"/>
-    <w:lsdException w:name="Medium Shading 2 Accent 1" w:semiHidden="0" w:uiPriority="64" w:unhideWhenUsed="0"/>
-    <w:lsdException w:name="Medium List 1 Accent 1" w:semiHidden="0" w:uiPriority="65" w:unhideWhenUsed="0"/>
-    <w:lsdException w:name="Revision" w:unhideWhenUsed="0"/>
-    <w:lsdException w:name="List Paragraph" w:semiHidden="0" w:uiPriority="34" w:unhideWhenUsed="0" w:qFormat="1"/>
-    <w:lsdException w:name="Quote" w:semiHidden="0" w:uiPriority="29" w:unhideWhenUsed="0" w:qFormat="1"/>
-    <w:lsdException w:name="Intense Quote" w:semiHidden="0" w:uiPriority="30" w:unhideWhenUsed="0" w:qFormat="1"/>
-    <w:lsdException w:name="Medium List 2 Accent 1" w:semiHidden="0" w:uiPriority="66" w:unhideWhenUsed="0"/>
-    <w:lsdException w:name="Medium Grid 1 Accent 1" w:semiHidden="0" w:uiPriority="67" w:unhideWhenUsed="0"/>
-    <w:lsdException w:name="Medium Grid 2 Accent 1" w:semiHidden="0" w:uiPriority="68" w:unhideWhenUsed="0"/>
-    <w:lsdException w:name="Medium Grid 3 Accent 1" w:semiHidden="0" w:uiPriority="69" w:unhideWhenUsed="0"/>
-    <w:lsdException w:name="Dark List Accent 1" w:semiHidden="0" w:uiPriority="70" w:unhideWhenUsed="0"/>
-    <w:lsdException w:name="Colorful Shading Accent 1" w:semiHidden="0" w:uiPriority="71" w:unhideWhenUsed="0"/>
-    <w:lsdException w:name="Colorful List Accent 1" w:semiHidden="0" w:uiPriority="72" w:unhideWhenUsed="0"/>
-    <w:lsdException w:name="Colorful Grid Accent 1" w:semiHidden="0" w:uiPriority="73" w:unhideWhenUsed="0"/>
-    <w:lsdException w:name="Light Shading Accent 2" w:semiHidden="0" w:uiPriority="60" w:unhideWhenUsed="0"/>
-    <w:lsdException w:name="Light List Accent 2" w:semiHidden="0" w:uiPriority="61" w:unhideWhenUsed="0"/>
-    <w:lsdException w:name="Light Grid Accent 2" w:semiHidden="0" w:uiPriority="62" w:unhideWhenUsed="0"/>
-    <w:lsdException w:name="Medium Shading 1 Accent 2" w:semiHidden="0" w:uiPriority="63" w:unhideWhenUsed="0"/>
-    <w:lsdException w:name="Medium Shading 2 Accent 2" w:semiHidden="0" w:uiPriority="64" w:unhideWhenUsed="0"/>
-    <w:lsdException w:name="Medium List 1 Accent 2" w:semiHidden="0" w:uiPriority="65" w:unhideWhenUsed="0"/>
-    <w:lsdException w:name="Medium List 2 Accent 2" w:semiHidden="0" w:uiPriority="66" w:unhideWhenUsed="0"/>
-    <w:lsdException w:name="Medium Grid 1 Accent 2" w:semiHidden="0" w:uiPriority="67" w:unhideWhenUsed="0"/>
-    <w:lsdException w:name="Medium Grid 2 Accent 2" w:semiHidden="0" w:uiPriority="68" w:unhideWhenUsed="0"/>
-    <w:lsdException w:name="Medium Grid 3 Accent 2" w:semiHidden="0" w:uiPriority="69" w:unhideWhenUsed="0"/>
-    <w:lsdException w:name="Dark List Accent 2" w:semiHidden="0" w:uiPriority="70" w:unhideWhenUsed="0"/>
-    <w:lsdException w:name="Colorful Shading Accent 2" w:semiHidden="0" w:uiPriority="71" w:unhideWhenUsed="0"/>
-    <w:lsdException w:name="Colorful List Accent 2" w:semiHidden="0" w:uiPriority="72" w:unhideWhenUsed="0"/>
-    <w:lsdException w:name="Colorful Grid Accent 2" w:semiHidden="0" w:uiPriority="73" w:unhideWhenUsed="0"/>
-    <w:lsdException w:name="Light Shading Accent 3" w:semiHidden="0" w:uiPriority="60" w:unhideWhenUsed="0"/>
-    <w:lsdException w:name="Light List Accent 3" w:semiHidden="0" w:uiPriority="61" w:unhideWhenUsed="0"/>
-    <w:lsdException w:name="Light Grid Accent 3" w:semiHidden="0" w:uiPriority="62" w:unhideWhenUsed="0"/>
-    <w:lsdException w:name="Medium Shading 1 Accent 3" w:semiHidden="0" w:uiPriority="63" w:unhideWhenUsed="0"/>
-    <w:lsdException w:name="Medium Shading 2 Accent 3" w:semiHidden="0" w:uiPriority="64" w:unhideWhenUsed="0"/>
-    <w:lsdException w:name="Medium List 1 Accent 3" w:semiHidden="0" w:uiPriority="65" w:unhideWhenUsed="0"/>
-    <w:lsdException w:name="Medium List 2 Accent 3" w:semiHidden="0" w:uiPriority="66" w:unhideWhenUsed="0"/>
-    <w:lsdException w:name="Medium Grid 1 Accent 3" w:semiHidden="0" w:uiPriority="67" w:unhideWhenUsed="0"/>
-    <w:lsdException w:name="Medium Grid 2 Accent 3" w:semiHidden="0" w:uiPriority="68" w:unhideWhenUsed="0"/>
-    <w:lsdException w:name="Medium Grid 3 Accent 3" w:semiHidden="0" w:uiPriority="69" w:unhideWhenUsed="0"/>
-    <w:lsdException w:name="Dark List Accent 3" w:semiHidden="0" w:uiPriority="70" w:unhideWhenUsed="0"/>
-    <w:lsdException w:name="Colorful Shading Accent 3" w:semiHidden="0" w:uiPriority="71" w:unhideWhenUsed="0"/>
-    <w:lsdException w:name="Colorful List Accent 3" w:semiHidden="0" w:uiPriority="72" w:unhideWhenUsed="0"/>
-    <w:lsdException w:name="Colorful Grid Accent 3" w:semiHidden="0" w:uiPriority="73" w:unhideWhenUsed="0"/>
-    <w:lsdException w:name="Light Shading Accent 4" w:semiHidden="0" w:uiPriority="60" w:unhideWhenUsed="0"/>
-    <w:lsdException w:name="Light List Accent 4" w:semiHidden="0" w:uiPriority="61" w:unhideWhenUsed="0"/>
-    <w:lsdException w:name="Light Grid Accent 4" w:semiHidden="0" w:uiPriority="62" w:unhideWhenUsed="0"/>
-    <w:lsdException w:name="Medium Shading 1 Accent 4" w:semiHidden="0" w:uiPriority="63" w:unhideWhenUsed="0"/>
-    <w:lsdException w:name="Medium Shading 2 Accent 4" w:semiHidden="0" w:uiPriority="64" w:unhideWhenUsed="0"/>
-    <w:lsdException w:name="Medium List 1 Accent 4" w:semiHidden="0" w:uiPriority="65" w:unhideWhenUsed="0"/>
-    <w:lsdException w:name="Medium List 2 Accent 4" w:semiHidden="0" w:uiPriority="66" w:unhideWhenUsed="0"/>
-    <w:lsdException w:name="Medium Grid 1 Accent 4" w:semiHidden="0" w:uiPriority="67" w:unhideWhenUsed="0"/>
-    <w:lsdException w:name="Medium Grid 2 Accent 4" w:semiHidden="0" w:uiPriority="68" w:unhideWhenUsed="0"/>
-    <w:lsdException w:name="Medium Grid 3 Accent 4" w:semiHidden="0" w:uiPriority="69" w:unhideWhenUsed="0"/>
-    <w:lsdException w:name="Dark List Accent 4" w:semiHidden="0" w:uiPriority="70" w:unhideWhenUsed="0"/>
-    <w:lsdException w:name="Colorful Shading Accent 4" w:semiHidden="0" w:uiPriority="71" w:unhideWhenUsed="0"/>
-    <w:lsdException w:name="Colorful List Accent 4" w:semiHidden="0" w:uiPriority="72" w:unhideWhenUsed="0"/>
-    <w:lsdException w:name="Colorful Grid Accent 4" w:semiHidden="0" w:uiPriority="73" w:unhideWhenUsed="0"/>
-    <w:lsdException w:name="Light Shading Accent 5" w:semiHidden="0" w:uiPriority="60" w:unhideWhenUsed="0"/>
-    <w:lsdException w:name="Light List Accent 5" w:semiHidden="0" w:uiPriority="61" w:unhideWhenUsed="0"/>
-    <w:lsdException w:name="Light Grid Accent 5" w:semiHidden="0" w:uiPriority="62" w:unhideWhenUsed="0"/>
-    <w:lsdException w:name="Medium Shading 1 Accent 5" w:semiHidden="0" w:uiPriority="63" w:unhideWhenUsed="0"/>
-    <w:lsdException w:name="Medium Shading 2 Accent 5" w:semiHidden="0" w:uiPriority="64" w:unhideWhenUsed="0"/>
-    <w:lsdException w:name="Medium List 1 Accent 5" w:semiHidden="0" w:uiPriority="65" w:unhideWhenUsed="0"/>
-    <w:lsdException w:name="Medium List 2 Accent 5" w:semiHidden="0" w:uiPriority="66" w:unhideWhenUsed="0"/>
-    <w:lsdException w:name="Medium Grid 1 Accent 5" w:semiHidden="0" w:uiPriority="67" w:unhideWhenUsed="0"/>
-    <w:lsdException w:name="Medium Grid 2 Accent 5" w:semiHidden="0" w:uiPriority="68" w:unhideWhenUsed="0"/>
-    <w:lsdException w:name="Medium Grid 3 Accent 5" w:semiHidden="0" w:uiPriority="69" w:unhideWhenUsed="0"/>
-    <w:lsdException w:name="Dark List Accent 5" w:semiHidden="0" w:uiPriority="70" w:unhideWhenUsed="0"/>
-    <w:lsdException w:name="Colorful Shading Accent 5" w:semiHidden="0" w:uiPriority="71" w:unhideWhenUsed="0"/>
-    <w:lsdException w:name="Colorful List Accent 5" w:semiHidden="0" w:uiPriority="72" w:unhideWhenUsed="0"/>
-    <w:lsdException w:name="Colorful Grid Accent 5" w:semiHidden="0" w:uiPriority="73" w:unhideWhenUsed="0"/>
-    <w:lsdException w:name="Light Shading Accent 6" w:semiHidden="0" w:uiPriority="60" w:unhideWhenUsed="0"/>
-    <w:lsdException w:name="Light List Accent 6" w:semiHidden="0" w:uiPriority="61" w:unhideWhenUsed="0"/>
-    <w:lsdException w:name="Light Grid Accent 6" w:semiHidden="0" w:uiPriority="62" w:unhideWhenUsed="0"/>
-    <w:lsdException w:name="Medium Shading 1 Accent 6" w:semiHidden="0" w:uiPriority="63" w:unhideWhenUsed="0"/>
-    <w:lsdException w:name="Medium Shading 2 Accent 6" w:semiHidden="0" w:uiPriority="64" w:unhideWhenUsed="0"/>
-    <w:lsdException w:name="Medium List 1 Accent 6" w:semiHidden="0" w:uiPriority="65" w:unhideWhenUsed="0"/>
-    <w:lsdException w:name="Medium List 2 Accent 6" w:semiHidden="0" w:uiPriority="66" w:unhideWhenUsed="0"/>
-    <w:lsdException w:name="Medium Grid 1 Accent 6" w:semiHidden="0" w:uiPriority="67" w:unhideWhenUsed="0"/>
-    <w:lsdException w:name="Medium Grid 2 Accent 6" w:semiHidden="0" w:uiPriority="68" w:unhideWhenUsed="0"/>
-    <w:lsdException w:name="Medium Grid 3 Accent 6" w:semiHidden="0" w:uiPriority="69" w:unhideWhenUsed="0"/>
-    <w:lsdException w:name="Dark List Accent 6" w:semiHidden="0" w:uiPriority="70" w:unhideWhenUsed="0"/>
-    <w:lsdException w:name="Colorful Shading Accent 6" w:semiHidden="0" w:uiPriority="71" w:unhideWhenUsed="0"/>
-    <w:lsdException w:name="Colorful List Accent 6" w:semiHidden="0" w:uiPriority="72" w:unhideWhenUsed="0"/>
-    <w:lsdException w:name="Colorful Grid Accent 6" w:semiHidden="0" w:uiPriority="73" w:unhideWhenUsed="0"/>
-    <w:lsdException w:name="Subtle Emphasis" w:semiHidden="0" w:uiPriority="19" w:unhideWhenUsed="0" w:qFormat="1"/>
-    <w:lsdException w:name="Intense Emphasis" w:semiHidden="0" w:uiPriority="21" w:unhideWhenUsed="0" w:qFormat="1"/>
-    <w:lsdException w:name="Subtle Reference" w:semiHidden="0" w:uiPriority="31" w:unhideWhenUsed="0" w:qFormat="1"/>
-    <w:lsdException w:name="Intense Reference" w:semiHidden="0" w:uiPriority="32" w:unhideWhenUsed="0" w:qFormat="1"/>
-    <w:lsdException w:name="Book Title" w:semiHidden="0" w:uiPriority="33" w:unhideWhenUsed="0" w:qFormat="1"/>
-    <w:lsdException w:name="Bibliography" w:uiPriority="37"/>
-    <w:lsdException w:name="TOC Heading" w:uiPriority="39" w:qFormat="1"/>
-  </w:latentStyles>
-  <w:style w:type="paragraph" w:default="1" w:styleId="Normal">
-    <w:name w:val="Normal"/>
+  <w:style w:type="table" w:styleId="Tramemoyenne1-Accent1">
+    <w:name w:val="Medium Shading 1 Accent 1"/>
+    <w:basedOn w:val="TableauNormal"/>
+    <w:uiPriority w:val="63"/>
     <w:qFormat/>
-    <w:rsid w:val="004A31BF"/>
-  </w:style>
-  <w:style w:type="paragraph" w:styleId="Titre1">
-    <w:name w:val="heading 1"/>
-    <w:basedOn w:val="Normal"/>
-    <w:next w:val="Normal"/>
-    <w:link w:val="Titre1Car"/>
-    <w:uiPriority w:val="1"/>
-    <w:qFormat/>
-    <w:rsid w:val="004A31BF"/>
+    <w:rsid w:val="0015117D"/>
     <w:pPr>
-      <w:spacing w:before="360" w:after="40"/>
-      <w:outlineLvl w:val="0"/>
+      <w:spacing w:after="0" w:line="240" w:lineRule="auto"/>
     </w:pPr>
-    <w:rPr>
-      <w:rFonts w:asciiTheme="majorHAnsi" w:eastAsiaTheme="minorHAnsi" w:hAnsiTheme="majorHAnsi" w:cstheme="minorHAnsi"/>
-      <w:smallCaps/>
-      <w:color w:val="17365D" w:themeColor="text2" w:themeShade="BF"/>
-      <w:spacing w:val="5"/>
-      <w:sz w:val="32"/>
-      <w:szCs w:val="32"/>
-      <w:lang w:val="en-US" w:eastAsia="en-US"/>
-    </w:rPr>
-  </w:style>
-  <w:style w:type="paragraph" w:styleId="Titre2">
-    <w:name w:val="heading 2"/>
-    <w:basedOn w:val="Normal"/>
-    <w:next w:val="Normal"/>
-    <w:link w:val="Titre2Car"/>
-    <w:uiPriority w:val="2"/>
-    <w:qFormat/>
-    <w:rsid w:val="004A31BF"/>
-    <w:pPr>
-      <w:spacing w:after="0"/>
-      <w:outlineLvl w:val="1"/>
-    </w:pPr>
-    <w:rPr>
-      <w:rFonts w:asciiTheme="majorHAnsi" w:eastAsiaTheme="minorHAnsi" w:hAnsiTheme="majorHAnsi" w:cstheme="minorHAnsi"/>
-      <w:color w:val="17365D" w:themeColor="text2" w:themeShade="BF"/>
-      <w:sz w:val="28"/>
-      <w:szCs w:val="28"/>
-      <w:lang w:val="en-US" w:eastAsia="en-US"/>
-    </w:rPr>
-  </w:style>
-  <w:style w:type="character" w:default="1" w:styleId="Policepardfaut">
-    <w:name w:val="Default Paragraph Font"/>
-    <w:uiPriority w:val="1"/>
-    <w:semiHidden/>
-    <w:unhideWhenUsed/>
-  </w:style>
-  <w:style w:type="table" w:default="1" w:styleId="TableauNormal">
-    <w:name w:val="Normal Table"/>
-    <w:uiPriority w:val="99"/>
-    <w:semiHidden/>
-    <w:unhideWhenUsed/>
-    <w:qFormat/>
     <w:tblPr>
+      <w:tblStyleRowBandSize w:val="1"/>
+      <w:tblStyleColBandSize w:val="1"/>
       <w:tblInd w:w="0" w:type="dxa"/>
+      <w:tblBorders>
+        <w:top w:val="single" w:sz="8" w:space="0" w:color="FEA469" w:themeColor="accent1" w:themeTint="BF"/>
+        <w:left w:val="single" w:sz="8" w:space="0" w:color="FEA469" w:themeColor="accent1" w:themeTint="BF"/>
+        <w:bottom w:val="single" w:sz="8" w:space="0" w:color="FEA469" w:themeColor="accent1" w:themeTint="BF"/>
+        <w:right w:val="single" w:sz="8" w:space="0" w:color="FEA469" w:themeColor="accent1" w:themeTint="BF"/>
+        <w:insideH w:val="single" w:sz="8" w:space="0" w:color="FEA469" w:themeColor="accent1" w:themeTint="BF"/>
+      </w:tblBorders>
       <w:tblCellMar>
         <w:top w:w="0" w:type="dxa"/>
         <w:left w:w="108" w:type="dxa"/>
@@ -3106,86 +4393,87 @@
         <w:right w:w="108" w:type="dxa"/>
       </w:tblCellMar>
     </w:tblPr>
-  </w:style>
-  <w:style w:type="numbering" w:default="1" w:styleId="Aucuneliste">
-    <w:name w:val="No List"/>
-    <w:uiPriority w:val="99"/>
-    <w:semiHidden/>
-    <w:unhideWhenUsed/>
-  </w:style>
-  <w:style w:type="paragraph" w:customStyle="1" w:styleId="BF9BC82BFA2E4E83958AC33C3371F49C">
-    <w:name w:val="BF9BC82BFA2E4E83958AC33C3371F49C"/>
-    <w:rsid w:val="004A31BF"/>
-  </w:style>
-  <w:style w:type="paragraph" w:customStyle="1" w:styleId="8D0D7EC60FAC485A98A2CAEE588AFAD4">
-    <w:name w:val="8D0D7EC60FAC485A98A2CAEE588AFAD4"/>
-    <w:rsid w:val="004A31BF"/>
-  </w:style>
-  <w:style w:type="character" w:customStyle="1" w:styleId="Titre1Car">
-    <w:name w:val="Titre 1 Car"/>
-    <w:basedOn w:val="Policepardfaut"/>
-    <w:link w:val="Titre1"/>
-    <w:uiPriority w:val="1"/>
-    <w:rsid w:val="004A31BF"/>
-    <w:rPr>
-      <w:rFonts w:asciiTheme="majorHAnsi" w:eastAsiaTheme="minorHAnsi" w:hAnsiTheme="majorHAnsi" w:cstheme="minorHAnsi"/>
-      <w:smallCaps/>
-      <w:color w:val="17365D" w:themeColor="text2" w:themeShade="BF"/>
-      <w:spacing w:val="5"/>
-      <w:sz w:val="32"/>
-      <w:szCs w:val="32"/>
-      <w:lang w:val="en-US" w:eastAsia="en-US"/>
-    </w:rPr>
-  </w:style>
-  <w:style w:type="character" w:customStyle="1" w:styleId="Titre2Car">
-    <w:name w:val="Titre 2 Car"/>
-    <w:basedOn w:val="Policepardfaut"/>
-    <w:link w:val="Titre2"/>
-    <w:uiPriority w:val="2"/>
-    <w:rsid w:val="004A31BF"/>
-    <w:rPr>
-      <w:rFonts w:asciiTheme="majorHAnsi" w:eastAsiaTheme="minorHAnsi" w:hAnsiTheme="majorHAnsi" w:cstheme="minorHAnsi"/>
-      <w:color w:val="17365D" w:themeColor="text2" w:themeShade="BF"/>
-      <w:sz w:val="28"/>
-      <w:szCs w:val="28"/>
-      <w:lang w:val="en-US" w:eastAsia="en-US"/>
-    </w:rPr>
-  </w:style>
-  <w:style w:type="paragraph" w:customStyle="1" w:styleId="70E29739DDC94161ACEE8DCC6013F6A9">
-    <w:name w:val="70E29739DDC94161ACEE8DCC6013F6A9"/>
-    <w:rsid w:val="004A31BF"/>
-  </w:style>
-  <w:style w:type="paragraph" w:customStyle="1" w:styleId="9DFA32E078D14EA7809C118A1D879E32">
-    <w:name w:val="9DFA32E078D14EA7809C118A1D879E32"/>
-    <w:rsid w:val="004A31BF"/>
-  </w:style>
-  <w:style w:type="paragraph" w:customStyle="1" w:styleId="D31E22A5B7CA4A5EAB2F6C2C4FAA04DD">
-    <w:name w:val="D31E22A5B7CA4A5EAB2F6C2C4FAA04DD"/>
-    <w:rsid w:val="004A31BF"/>
-  </w:style>
-  <w:style w:type="paragraph" w:customStyle="1" w:styleId="E56C6C7449E64EC89309E50C01AF1B6E">
-    <w:name w:val="E56C6C7449E64EC89309E50C01AF1B6E"/>
-    <w:rsid w:val="004A31BF"/>
-  </w:style>
-  <w:style w:type="paragraph" w:customStyle="1" w:styleId="D4FA40FA689B4F2390F130E9C0693818">
-    <w:name w:val="D4FA40FA689B4F2390F130E9C0693818"/>
-    <w:rsid w:val="004A31BF"/>
-  </w:style>
-  <w:style w:type="paragraph" w:customStyle="1" w:styleId="EE6B02F21ECA407C8CB31217C9F030AB">
-    <w:name w:val="EE6B02F21ECA407C8CB31217C9F030AB"/>
-    <w:rsid w:val="004A31BF"/>
-  </w:style>
-  <w:style w:type="paragraph" w:customStyle="1" w:styleId="DA534C2E782546758D26CA25436B455D">
-    <w:name w:val="DA534C2E782546758D26CA25436B455D"/>
-    <w:rsid w:val="004A31BF"/>
+    <w:tblStylePr w:type="firstRow">
+      <w:pPr>
+        <w:spacing w:before="0" w:after="0" w:line="240" w:lineRule="auto"/>
+      </w:pPr>
+      <w:rPr>
+        <w:b/>
+        <w:bCs/>
+        <w:color w:val="FFFFFF" w:themeColor="background1"/>
+      </w:rPr>
+      <w:tblPr/>
+      <w:tcPr>
+        <w:tcBorders>
+          <w:top w:val="single" w:sz="8" w:space="0" w:color="FEA469" w:themeColor="accent1" w:themeTint="BF"/>
+          <w:left w:val="single" w:sz="8" w:space="0" w:color="FEA469" w:themeColor="accent1" w:themeTint="BF"/>
+          <w:bottom w:val="single" w:sz="8" w:space="0" w:color="FEA469" w:themeColor="accent1" w:themeTint="BF"/>
+          <w:right w:val="single" w:sz="8" w:space="0" w:color="FEA469" w:themeColor="accent1" w:themeTint="BF"/>
+          <w:insideH w:val="nil"/>
+          <w:insideV w:val="nil"/>
+        </w:tcBorders>
+        <w:shd w:val="clear" w:color="auto" w:fill="FE8637" w:themeFill="accent1"/>
+      </w:tcPr>
+    </w:tblStylePr>
+    <w:tblStylePr w:type="lastRow">
+      <w:pPr>
+        <w:spacing w:before="0" w:after="0" w:line="240" w:lineRule="auto"/>
+      </w:pPr>
+      <w:rPr>
+        <w:b/>
+        <w:bCs/>
+      </w:rPr>
+      <w:tblPr/>
+      <w:tcPr>
+        <w:tcBorders>
+          <w:top w:val="double" w:sz="6" w:space="0" w:color="FEA469" w:themeColor="accent1" w:themeTint="BF"/>
+          <w:left w:val="single" w:sz="8" w:space="0" w:color="FEA469" w:themeColor="accent1" w:themeTint="BF"/>
+          <w:bottom w:val="single" w:sz="8" w:space="0" w:color="FEA469" w:themeColor="accent1" w:themeTint="BF"/>
+          <w:right w:val="single" w:sz="8" w:space="0" w:color="FEA469" w:themeColor="accent1" w:themeTint="BF"/>
+          <w:insideH w:val="nil"/>
+          <w:insideV w:val="nil"/>
+        </w:tcBorders>
+      </w:tcPr>
+    </w:tblStylePr>
+    <w:tblStylePr w:type="firstCol">
+      <w:rPr>
+        <w:b/>
+        <w:bCs/>
+      </w:rPr>
+    </w:tblStylePr>
+    <w:tblStylePr w:type="lastCol">
+      <w:rPr>
+        <w:b/>
+        <w:bCs/>
+      </w:rPr>
+    </w:tblStylePr>
+    <w:tblStylePr w:type="band1Vert">
+      <w:tblPr/>
+      <w:tcPr>
+        <w:shd w:val="clear" w:color="auto" w:fill="FEE1CD" w:themeFill="accent1" w:themeFillTint="3F"/>
+      </w:tcPr>
+    </w:tblStylePr>
+    <w:tblStylePr w:type="band1Horz">
+      <w:tblPr/>
+      <w:tcPr>
+        <w:tcBorders>
+          <w:insideH w:val="nil"/>
+          <w:insideV w:val="nil"/>
+        </w:tcBorders>
+        <w:shd w:val="clear" w:color="auto" w:fill="FEE1CD" w:themeFill="accent1" w:themeFillTint="3F"/>
+      </w:tcPr>
+    </w:tblStylePr>
+    <w:tblStylePr w:type="band2Horz">
+      <w:tblPr/>
+      <w:tcPr>
+        <w:tcBorders>
+          <w:insideH w:val="nil"/>
+          <w:insideV w:val="nil"/>
+        </w:tcBorders>
+      </w:tcPr>
+    </w:tblStylePr>
   </w:style>
 </w:styles>
-</file>
-
-<file path=word/glossary/webSettings.xml><?xml version="1.0" encoding="utf-8"?>
-<w:webSettings xmlns:r="http://schemas.openxmlformats.org/officeDocument/2006/relationships" xmlns:w="http://schemas.openxmlformats.org/wordprocessingml/2006/main">
-  <w:optimizeForBrowser/>
-</w:webSettings>
 </file>
 
 <file path=word/theme/theme1.xml><?xml version="1.0" encoding="utf-8"?>
@@ -3567,7 +4855,7 @@
 </file>
 
 <file path=customXml/itemProps6.xml><?xml version="1.0" encoding="utf-8"?>
-<ds:datastoreItem xmlns:ds="http://schemas.openxmlformats.org/officeDocument/2006/customXml" ds:itemID="{26E900C6-803C-48D1-8BFC-00E0EBB15927}">
+<ds:datastoreItem xmlns:ds="http://schemas.openxmlformats.org/officeDocument/2006/customXml" ds:itemID="{B461A031-4126-4EFA-B655-026513F83346}">
   <ds:schemaRefs>
     <ds:schemaRef ds:uri="http://schemas.openxmlformats.org/officeDocument/2006/bibliography"/>
   </ds:schemaRefs>

</xml_diff>

<commit_message>
Rajout modif format fichier
</commit_message>
<xml_diff>
--- a/doc/2014/Spécifications/ModificationBackOffice.docx
+++ b/doc/2014/Spécifications/ModificationBackOffice.docx
@@ -2550,6 +2550,318 @@
     </w:p>
     <w:p>
       <w:pPr>
+        <w:jc w:val="left"/>
+      </w:pPr>
+      <w:r>
+        <w:br w:type="page"/>
+      </w:r>
+    </w:p>
+    <w:p>
+      <w:pPr>
+        <w:pStyle w:val="Titre1"/>
+      </w:pPr>
+      <w:r>
+        <w:lastRenderedPageBreak/>
+        <w:t xml:space="preserve">Extension de la gestion des </w:t>
+      </w:r>
+      <w:r>
+        <w:t>media</w:t>
+      </w:r>
+    </w:p>
+    <w:p>
+      <w:pPr>
+        <w:pStyle w:val="Priorit"/>
+      </w:pPr>
+      <w:r>
+        <w:t xml:space="preserve">Priorité : </w:t>
+      </w:r>
+      <w:r>
+        <w:t>A définir</w:t>
+      </w:r>
+    </w:p>
+    <w:p>
+      <w:r>
+        <w:t xml:space="preserve">Actuellement les médias sont gérés de la manière suivante (cf. </w:t>
+      </w:r>
+      <w:hyperlink r:id="rId23" w:history="1">
+        <w:r>
+          <w:rPr>
+            <w:rStyle w:val="Lienhypertexte"/>
+          </w:rPr>
+          <w:t>2013/Documentation Technique [MOVING-BO].doc</w:t>
+        </w:r>
+      </w:hyperlink>
+      <w:r>
+        <w:t xml:space="preserve"> :</w:t>
+      </w:r>
+    </w:p>
+    <w:p>
+      <w:pPr>
+        <w:jc w:val="center"/>
+      </w:pPr>
+      <w:r>
+        <w:rPr>
+          <w:noProof/>
+          <w:lang w:eastAsia="fr-FR"/>
+        </w:rPr>
+        <w:drawing>
+          <wp:inline distT="0" distB="0" distL="0" distR="0">
+            <wp:extent cx="5220335" cy="4139692"/>
+            <wp:effectExtent l="0" t="0" r="0" b="0"/>
+            <wp:docPr id="4" name="Image 2" descr="modele_ameliore"/>
+            <wp:cNvGraphicFramePr>
+              <a:graphicFrameLocks xmlns:a="http://schemas.openxmlformats.org/drawingml/2006/main" noChangeAspect="1"/>
+            </wp:cNvGraphicFramePr>
+            <a:graphic xmlns:a="http://schemas.openxmlformats.org/drawingml/2006/main">
+              <a:graphicData uri="http://schemas.openxmlformats.org/drawingml/2006/picture">
+                <pic:pic xmlns:pic="http://schemas.openxmlformats.org/drawingml/2006/picture">
+                  <pic:nvPicPr>
+                    <pic:cNvPr id="0" name="Picture 2" descr="modele_ameliore"/>
+                    <pic:cNvPicPr>
+                      <a:picLocks noChangeAspect="1" noChangeArrowheads="1"/>
+                    </pic:cNvPicPr>
+                  </pic:nvPicPr>
+                  <pic:blipFill>
+                    <a:blip r:embed="rId24" cstate="print"/>
+                    <a:srcRect/>
+                    <a:stretch>
+                      <a:fillRect/>
+                    </a:stretch>
+                  </pic:blipFill>
+                  <pic:spPr bwMode="auto">
+                    <a:xfrm>
+                      <a:off x="0" y="0"/>
+                      <a:ext cx="5220335" cy="4139692"/>
+                    </a:xfrm>
+                    <a:prstGeom prst="rect">
+                      <a:avLst/>
+                    </a:prstGeom>
+                    <a:noFill/>
+                    <a:ln w="9525">
+                      <a:noFill/>
+                      <a:miter lim="800000"/>
+                      <a:headEnd/>
+                      <a:tailEnd/>
+                    </a:ln>
+                  </pic:spPr>
+                </pic:pic>
+              </a:graphicData>
+            </a:graphic>
+          </wp:inline>
+        </w:drawing>
+      </w:r>
+    </w:p>
+    <w:p>
+      <w:r>
+        <w:t>Pour le type de fichier, nous aurons besoin de stocker plus d’information, en fonction du type du fichier. Ces informations permettront d’afficher correctement le fichier au client. Nous rappelons que le front office devra permettre d’afficher les médias de type suivants :</w:t>
+      </w:r>
+    </w:p>
+    <w:p>
+      <w:pPr>
+        <w:pStyle w:val="Paragraphedeliste"/>
+        <w:numPr>
+          <w:ilvl w:val="0"/>
+          <w:numId w:val="6"/>
+        </w:numPr>
+      </w:pPr>
+      <w:r>
+        <w:t xml:space="preserve">Images (type </w:t>
+      </w:r>
+      <w:proofErr w:type="gramStart"/>
+      <w:r>
+        <w:t>a</w:t>
+      </w:r>
+      <w:proofErr w:type="gramEnd"/>
+      <w:r>
+        <w:t xml:space="preserve"> définir, mais au moins </w:t>
+      </w:r>
+      <w:proofErr w:type="spellStart"/>
+      <w:r>
+        <w:t>jpeg</w:t>
+      </w:r>
+      <w:proofErr w:type="spellEnd"/>
+      <w:r>
+        <w:t xml:space="preserve"> et </w:t>
+      </w:r>
+      <w:proofErr w:type="spellStart"/>
+      <w:r>
+        <w:t>png</w:t>
+      </w:r>
+      <w:proofErr w:type="spellEnd"/>
+      <w:r>
+        <w:t>)</w:t>
+      </w:r>
+    </w:p>
+    <w:p>
+      <w:pPr>
+        <w:pStyle w:val="Paragraphedeliste"/>
+        <w:numPr>
+          <w:ilvl w:val="0"/>
+          <w:numId w:val="6"/>
+        </w:numPr>
+      </w:pPr>
+      <w:r>
+        <w:t>Vidéo (type à définir)</w:t>
+      </w:r>
+    </w:p>
+    <w:p>
+      <w:pPr>
+        <w:pStyle w:val="Paragraphedeliste"/>
+        <w:numPr>
+          <w:ilvl w:val="0"/>
+          <w:numId w:val="6"/>
+        </w:numPr>
+      </w:pPr>
+      <w:r>
+        <w:t>Audio (type à définir mais au moins mp3)</w:t>
+      </w:r>
+    </w:p>
+    <w:p>
+      <w:pPr>
+        <w:pStyle w:val="Paragraphedeliste"/>
+        <w:numPr>
+          <w:ilvl w:val="0"/>
+          <w:numId w:val="6"/>
+        </w:numPr>
+      </w:pPr>
+      <w:r>
+        <w:rPr>
+          <w:noProof/>
+          <w:lang w:eastAsia="fr-FR"/>
+        </w:rPr>
+        <w:drawing>
+          <wp:anchor distT="0" distB="0" distL="114300" distR="114300" simplePos="0" relativeHeight="251678720" behindDoc="0" locked="0" layoutInCell="1" allowOverlap="1">
+            <wp:simplePos x="0" y="0"/>
+            <wp:positionH relativeFrom="margin">
+              <wp:posOffset>-579755</wp:posOffset>
+            </wp:positionH>
+            <wp:positionV relativeFrom="margin">
+              <wp:posOffset>6729095</wp:posOffset>
+            </wp:positionV>
+            <wp:extent cx="2028825" cy="2533650"/>
+            <wp:effectExtent l="19050" t="0" r="9525" b="0"/>
+            <wp:wrapSquare wrapText="bothSides"/>
+            <wp:docPr id="5" name="Image 5" descr="F:\ClassFichier.png"/>
+            <wp:cNvGraphicFramePr>
+              <a:graphicFrameLocks xmlns:a="http://schemas.openxmlformats.org/drawingml/2006/main" noChangeAspect="1"/>
+            </wp:cNvGraphicFramePr>
+            <a:graphic xmlns:a="http://schemas.openxmlformats.org/drawingml/2006/main">
+              <a:graphicData uri="http://schemas.openxmlformats.org/drawingml/2006/picture">
+                <pic:pic xmlns:pic="http://schemas.openxmlformats.org/drawingml/2006/picture">
+                  <pic:nvPicPr>
+                    <pic:cNvPr id="0" name="Picture 5" descr="F:\ClassFichier.png"/>
+                    <pic:cNvPicPr>
+                      <a:picLocks noChangeAspect="1" noChangeArrowheads="1"/>
+                    </pic:cNvPicPr>
+                  </pic:nvPicPr>
+                  <pic:blipFill>
+                    <a:blip r:embed="rId25" cstate="print"/>
+                    <a:srcRect/>
+                    <a:stretch>
+                      <a:fillRect/>
+                    </a:stretch>
+                  </pic:blipFill>
+                  <pic:spPr bwMode="auto">
+                    <a:xfrm>
+                      <a:off x="0" y="0"/>
+                      <a:ext cx="2028825" cy="2533650"/>
+                    </a:xfrm>
+                    <a:prstGeom prst="rect">
+                      <a:avLst/>
+                    </a:prstGeom>
+                    <a:noFill/>
+                    <a:ln w="9525">
+                      <a:noFill/>
+                      <a:miter lim="800000"/>
+                      <a:headEnd/>
+                      <a:tailEnd/>
+                    </a:ln>
+                  </pic:spPr>
+                </pic:pic>
+              </a:graphicData>
+            </a:graphic>
+          </wp:anchor>
+        </w:drawing>
+      </w:r>
+      <w:r>
+        <w:t>PDF</w:t>
+      </w:r>
+    </w:p>
+    <w:p>
+      <w:r>
+        <w:t>Nous pensons avoir besoin des éléments suivants pour l’affichage (liste non exhaustive) :</w:t>
+      </w:r>
+    </w:p>
+    <w:p>
+      <w:pPr>
+        <w:pStyle w:val="Paragraphedeliste"/>
+        <w:numPr>
+          <w:ilvl w:val="0"/>
+          <w:numId w:val="8"/>
+        </w:numPr>
+      </w:pPr>
+      <w:r>
+        <w:t>La durée (pour de l’audio, de la vidéo)</w:t>
+      </w:r>
+    </w:p>
+    <w:p>
+      <w:pPr>
+        <w:pStyle w:val="Paragraphedeliste"/>
+        <w:numPr>
+          <w:ilvl w:val="0"/>
+          <w:numId w:val="5"/>
+        </w:numPr>
+      </w:pPr>
+      <w:r>
+        <w:t>Les dimensions (pour de la vidéo, des images)</w:t>
+      </w:r>
+    </w:p>
+    <w:p>
+      <w:pPr>
+        <w:pStyle w:val="Paragraphedeliste"/>
+        <w:numPr>
+          <w:ilvl w:val="0"/>
+          <w:numId w:val="5"/>
+        </w:numPr>
+      </w:pPr>
+      <w:r>
+        <w:t>Une résolution (pour de la vidéo, des images)</w:t>
+      </w:r>
+    </w:p>
+    <w:p>
+      <w:r>
+        <w:t xml:space="preserve">Pour le format de fichier, il sera préférable de créer une table séparée avec les différents types de fichier </w:t>
+      </w:r>
+      <w:r>
+        <w:t>recensé</w:t>
+      </w:r>
+      <w:r>
+        <w:t>.</w:t>
+      </w:r>
+      <w:r>
+        <w:t xml:space="preserve"> Au final </w:t>
+      </w:r>
+      <w:r>
+        <w:t>le fichier devra être représenté dans la base de données de manière ci-contre.</w:t>
+      </w:r>
+    </w:p>
+    <w:p>
+      <w:r>
+        <w:lastRenderedPageBreak/>
+        <w:t>Au niveau des changements à réaliser dans l’interface d’administration, il faudra modifier la fonction d’</w:t>
+      </w:r>
+      <w:proofErr w:type="spellStart"/>
+      <w:r>
+        <w:t>upload</w:t>
+      </w:r>
+      <w:proofErr w:type="spellEnd"/>
+      <w:r>
+        <w:t xml:space="preserve"> afin de d’extraire les métadonnées (durée, dimensions, résolutions…) des fichiers. Actuellement, seule le type MIME est détecté en fonction de l’extension du fichier. </w:t>
+      </w:r>
+    </w:p>
+    <w:p/>
+    <w:p>
+      <w:pPr>
         <w:rPr>
           <w:rFonts w:asciiTheme="majorHAnsi" w:eastAsiaTheme="majorEastAsia" w:hAnsiTheme="majorHAnsi" w:cstheme="majorBidi"/>
           <w:smallCaps/>
@@ -2560,12 +2872,12 @@
       </w:pPr>
     </w:p>
     <w:sectPr>
-      <w:headerReference w:type="even" r:id="rId23"/>
-      <w:headerReference w:type="default" r:id="rId24"/>
-      <w:footerReference w:type="even" r:id="rId25"/>
-      <w:footerReference w:type="default" r:id="rId26"/>
-      <w:headerReference w:type="first" r:id="rId27"/>
-      <w:footerReference w:type="first" r:id="rId28"/>
+      <w:headerReference w:type="even" r:id="rId26"/>
+      <w:headerReference w:type="default" r:id="rId27"/>
+      <w:footerReference w:type="even" r:id="rId28"/>
+      <w:footerReference w:type="default" r:id="rId29"/>
+      <w:headerReference w:type="first" r:id="rId30"/>
+      <w:footerReference w:type="first" r:id="rId31"/>
       <w:pgSz w:w="11907" w:h="16839"/>
       <w:pgMar w:top="1418" w:right="1843" w:bottom="1418" w:left="1843" w:header="709" w:footer="709" w:gutter="0"/>
       <w:pgNumType w:start="0"/>
@@ -2626,7 +2938,7 @@
         <w:rPr>
           <w:noProof/>
         </w:rPr>
-        <w:t>1</w:t>
+        <w:t>5</w:t>
       </w:r>
     </w:fldSimple>
     <w:r>
@@ -3014,6 +3326,232 @@
     </w:lvl>
   </w:abstractNum>
   <w:abstractNum w:abstractNumId="2">
+    <w:nsid w:val="28DF2075"/>
+    <w:multiLevelType w:val="hybridMultilevel"/>
+    <w:tmpl w:val="DEF266F8"/>
+    <w:lvl w:ilvl="0" w:tplc="040C0001">
+      <w:start w:val="1"/>
+      <w:numFmt w:val="bullet"/>
+      <w:lvlText w:val=""/>
+      <w:lvlJc w:val="left"/>
+      <w:pPr>
+        <w:ind w:left="765" w:hanging="360"/>
+      </w:pPr>
+      <w:rPr>
+        <w:rFonts w:ascii="Symbol" w:hAnsi="Symbol" w:hint="default"/>
+      </w:rPr>
+    </w:lvl>
+    <w:lvl w:ilvl="1" w:tplc="040C0003" w:tentative="1">
+      <w:start w:val="1"/>
+      <w:numFmt w:val="bullet"/>
+      <w:lvlText w:val="o"/>
+      <w:lvlJc w:val="left"/>
+      <w:pPr>
+        <w:ind w:left="1485" w:hanging="360"/>
+      </w:pPr>
+      <w:rPr>
+        <w:rFonts w:ascii="Courier New" w:hAnsi="Courier New" w:cs="Courier New" w:hint="default"/>
+      </w:rPr>
+    </w:lvl>
+    <w:lvl w:ilvl="2" w:tplc="040C0005" w:tentative="1">
+      <w:start w:val="1"/>
+      <w:numFmt w:val="bullet"/>
+      <w:lvlText w:val=""/>
+      <w:lvlJc w:val="left"/>
+      <w:pPr>
+        <w:ind w:left="2205" w:hanging="360"/>
+      </w:pPr>
+      <w:rPr>
+        <w:rFonts w:ascii="Wingdings" w:hAnsi="Wingdings" w:hint="default"/>
+      </w:rPr>
+    </w:lvl>
+    <w:lvl w:ilvl="3" w:tplc="040C0001" w:tentative="1">
+      <w:start w:val="1"/>
+      <w:numFmt w:val="bullet"/>
+      <w:lvlText w:val=""/>
+      <w:lvlJc w:val="left"/>
+      <w:pPr>
+        <w:ind w:left="2925" w:hanging="360"/>
+      </w:pPr>
+      <w:rPr>
+        <w:rFonts w:ascii="Symbol" w:hAnsi="Symbol" w:hint="default"/>
+      </w:rPr>
+    </w:lvl>
+    <w:lvl w:ilvl="4" w:tplc="040C0003" w:tentative="1">
+      <w:start w:val="1"/>
+      <w:numFmt w:val="bullet"/>
+      <w:lvlText w:val="o"/>
+      <w:lvlJc w:val="left"/>
+      <w:pPr>
+        <w:ind w:left="3645" w:hanging="360"/>
+      </w:pPr>
+      <w:rPr>
+        <w:rFonts w:ascii="Courier New" w:hAnsi="Courier New" w:cs="Courier New" w:hint="default"/>
+      </w:rPr>
+    </w:lvl>
+    <w:lvl w:ilvl="5" w:tplc="040C0005" w:tentative="1">
+      <w:start w:val="1"/>
+      <w:numFmt w:val="bullet"/>
+      <w:lvlText w:val=""/>
+      <w:lvlJc w:val="left"/>
+      <w:pPr>
+        <w:ind w:left="4365" w:hanging="360"/>
+      </w:pPr>
+      <w:rPr>
+        <w:rFonts w:ascii="Wingdings" w:hAnsi="Wingdings" w:hint="default"/>
+      </w:rPr>
+    </w:lvl>
+    <w:lvl w:ilvl="6" w:tplc="040C0001" w:tentative="1">
+      <w:start w:val="1"/>
+      <w:numFmt w:val="bullet"/>
+      <w:lvlText w:val=""/>
+      <w:lvlJc w:val="left"/>
+      <w:pPr>
+        <w:ind w:left="5085" w:hanging="360"/>
+      </w:pPr>
+      <w:rPr>
+        <w:rFonts w:ascii="Symbol" w:hAnsi="Symbol" w:hint="default"/>
+      </w:rPr>
+    </w:lvl>
+    <w:lvl w:ilvl="7" w:tplc="040C0003" w:tentative="1">
+      <w:start w:val="1"/>
+      <w:numFmt w:val="bullet"/>
+      <w:lvlText w:val="o"/>
+      <w:lvlJc w:val="left"/>
+      <w:pPr>
+        <w:ind w:left="5805" w:hanging="360"/>
+      </w:pPr>
+      <w:rPr>
+        <w:rFonts w:ascii="Courier New" w:hAnsi="Courier New" w:cs="Courier New" w:hint="default"/>
+      </w:rPr>
+    </w:lvl>
+    <w:lvl w:ilvl="8" w:tplc="040C0005" w:tentative="1">
+      <w:start w:val="1"/>
+      <w:numFmt w:val="bullet"/>
+      <w:lvlText w:val=""/>
+      <w:lvlJc w:val="left"/>
+      <w:pPr>
+        <w:ind w:left="6525" w:hanging="360"/>
+      </w:pPr>
+      <w:rPr>
+        <w:rFonts w:ascii="Wingdings" w:hAnsi="Wingdings" w:hint="default"/>
+      </w:rPr>
+    </w:lvl>
+  </w:abstractNum>
+  <w:abstractNum w:abstractNumId="3">
+    <w:nsid w:val="4F5E1E6F"/>
+    <w:multiLevelType w:val="hybridMultilevel"/>
+    <w:tmpl w:val="9D3202B2"/>
+    <w:lvl w:ilvl="0" w:tplc="040C0001">
+      <w:start w:val="1"/>
+      <w:numFmt w:val="bullet"/>
+      <w:lvlText w:val=""/>
+      <w:lvlJc w:val="left"/>
+      <w:pPr>
+        <w:ind w:left="765" w:hanging="360"/>
+      </w:pPr>
+      <w:rPr>
+        <w:rFonts w:ascii="Symbol" w:hAnsi="Symbol" w:hint="default"/>
+      </w:rPr>
+    </w:lvl>
+    <w:lvl w:ilvl="1" w:tplc="040C0003" w:tentative="1">
+      <w:start w:val="1"/>
+      <w:numFmt w:val="bullet"/>
+      <w:lvlText w:val="o"/>
+      <w:lvlJc w:val="left"/>
+      <w:pPr>
+        <w:ind w:left="1485" w:hanging="360"/>
+      </w:pPr>
+      <w:rPr>
+        <w:rFonts w:ascii="Courier New" w:hAnsi="Courier New" w:cs="Courier New" w:hint="default"/>
+      </w:rPr>
+    </w:lvl>
+    <w:lvl w:ilvl="2" w:tplc="040C0005" w:tentative="1">
+      <w:start w:val="1"/>
+      <w:numFmt w:val="bullet"/>
+      <w:lvlText w:val=""/>
+      <w:lvlJc w:val="left"/>
+      <w:pPr>
+        <w:ind w:left="2205" w:hanging="360"/>
+      </w:pPr>
+      <w:rPr>
+        <w:rFonts w:ascii="Wingdings" w:hAnsi="Wingdings" w:hint="default"/>
+      </w:rPr>
+    </w:lvl>
+    <w:lvl w:ilvl="3" w:tplc="040C0001" w:tentative="1">
+      <w:start w:val="1"/>
+      <w:numFmt w:val="bullet"/>
+      <w:lvlText w:val=""/>
+      <w:lvlJc w:val="left"/>
+      <w:pPr>
+        <w:ind w:left="2925" w:hanging="360"/>
+      </w:pPr>
+      <w:rPr>
+        <w:rFonts w:ascii="Symbol" w:hAnsi="Symbol" w:hint="default"/>
+      </w:rPr>
+    </w:lvl>
+    <w:lvl w:ilvl="4" w:tplc="040C0003" w:tentative="1">
+      <w:start w:val="1"/>
+      <w:numFmt w:val="bullet"/>
+      <w:lvlText w:val="o"/>
+      <w:lvlJc w:val="left"/>
+      <w:pPr>
+        <w:ind w:left="3645" w:hanging="360"/>
+      </w:pPr>
+      <w:rPr>
+        <w:rFonts w:ascii="Courier New" w:hAnsi="Courier New" w:cs="Courier New" w:hint="default"/>
+      </w:rPr>
+    </w:lvl>
+    <w:lvl w:ilvl="5" w:tplc="040C0005" w:tentative="1">
+      <w:start w:val="1"/>
+      <w:numFmt w:val="bullet"/>
+      <w:lvlText w:val=""/>
+      <w:lvlJc w:val="left"/>
+      <w:pPr>
+        <w:ind w:left="4365" w:hanging="360"/>
+      </w:pPr>
+      <w:rPr>
+        <w:rFonts w:ascii="Wingdings" w:hAnsi="Wingdings" w:hint="default"/>
+      </w:rPr>
+    </w:lvl>
+    <w:lvl w:ilvl="6" w:tplc="040C0001" w:tentative="1">
+      <w:start w:val="1"/>
+      <w:numFmt w:val="bullet"/>
+      <w:lvlText w:val=""/>
+      <w:lvlJc w:val="left"/>
+      <w:pPr>
+        <w:ind w:left="5085" w:hanging="360"/>
+      </w:pPr>
+      <w:rPr>
+        <w:rFonts w:ascii="Symbol" w:hAnsi="Symbol" w:hint="default"/>
+      </w:rPr>
+    </w:lvl>
+    <w:lvl w:ilvl="7" w:tplc="040C0003" w:tentative="1">
+      <w:start w:val="1"/>
+      <w:numFmt w:val="bullet"/>
+      <w:lvlText w:val="o"/>
+      <w:lvlJc w:val="left"/>
+      <w:pPr>
+        <w:ind w:left="5805" w:hanging="360"/>
+      </w:pPr>
+      <w:rPr>
+        <w:rFonts w:ascii="Courier New" w:hAnsi="Courier New" w:cs="Courier New" w:hint="default"/>
+      </w:rPr>
+    </w:lvl>
+    <w:lvl w:ilvl="8" w:tplc="040C0005" w:tentative="1">
+      <w:start w:val="1"/>
+      <w:numFmt w:val="bullet"/>
+      <w:lvlText w:val=""/>
+      <w:lvlJc w:val="left"/>
+      <w:pPr>
+        <w:ind w:left="6525" w:hanging="360"/>
+      </w:pPr>
+      <w:rPr>
+        <w:rFonts w:ascii="Wingdings" w:hAnsi="Wingdings" w:hint="default"/>
+      </w:rPr>
+    </w:lvl>
+  </w:abstractNum>
+  <w:abstractNum w:abstractNumId="4">
     <w:nsid w:val="61B945DB"/>
     <w:multiLevelType w:val="hybridMultilevel"/>
     <w:tmpl w:val="299CAEF6"/>
@@ -3126,7 +3664,120 @@
       </w:rPr>
     </w:lvl>
   </w:abstractNum>
-  <w:abstractNum w:abstractNumId="3">
+  <w:abstractNum w:abstractNumId="5">
+    <w:nsid w:val="6E81239C"/>
+    <w:multiLevelType w:val="hybridMultilevel"/>
+    <w:tmpl w:val="B75AA2DA"/>
+    <w:lvl w:ilvl="0" w:tplc="040C0001">
+      <w:start w:val="1"/>
+      <w:numFmt w:val="bullet"/>
+      <w:lvlText w:val=""/>
+      <w:lvlJc w:val="left"/>
+      <w:pPr>
+        <w:ind w:left="720" w:hanging="360"/>
+      </w:pPr>
+      <w:rPr>
+        <w:rFonts w:ascii="Symbol" w:hAnsi="Symbol" w:hint="default"/>
+      </w:rPr>
+    </w:lvl>
+    <w:lvl w:ilvl="1" w:tplc="040C0003" w:tentative="1">
+      <w:start w:val="1"/>
+      <w:numFmt w:val="bullet"/>
+      <w:lvlText w:val="o"/>
+      <w:lvlJc w:val="left"/>
+      <w:pPr>
+        <w:ind w:left="1440" w:hanging="360"/>
+      </w:pPr>
+      <w:rPr>
+        <w:rFonts w:ascii="Courier New" w:hAnsi="Courier New" w:cs="Courier New" w:hint="default"/>
+      </w:rPr>
+    </w:lvl>
+    <w:lvl w:ilvl="2" w:tplc="040C0005" w:tentative="1">
+      <w:start w:val="1"/>
+      <w:numFmt w:val="bullet"/>
+      <w:lvlText w:val=""/>
+      <w:lvlJc w:val="left"/>
+      <w:pPr>
+        <w:ind w:left="2160" w:hanging="360"/>
+      </w:pPr>
+      <w:rPr>
+        <w:rFonts w:ascii="Wingdings" w:hAnsi="Wingdings" w:hint="default"/>
+      </w:rPr>
+    </w:lvl>
+    <w:lvl w:ilvl="3" w:tplc="040C0001" w:tentative="1">
+      <w:start w:val="1"/>
+      <w:numFmt w:val="bullet"/>
+      <w:lvlText w:val=""/>
+      <w:lvlJc w:val="left"/>
+      <w:pPr>
+        <w:ind w:left="2880" w:hanging="360"/>
+      </w:pPr>
+      <w:rPr>
+        <w:rFonts w:ascii="Symbol" w:hAnsi="Symbol" w:hint="default"/>
+      </w:rPr>
+    </w:lvl>
+    <w:lvl w:ilvl="4" w:tplc="040C0003" w:tentative="1">
+      <w:start w:val="1"/>
+      <w:numFmt w:val="bullet"/>
+      <w:lvlText w:val="o"/>
+      <w:lvlJc w:val="left"/>
+      <w:pPr>
+        <w:ind w:left="3600" w:hanging="360"/>
+      </w:pPr>
+      <w:rPr>
+        <w:rFonts w:ascii="Courier New" w:hAnsi="Courier New" w:cs="Courier New" w:hint="default"/>
+      </w:rPr>
+    </w:lvl>
+    <w:lvl w:ilvl="5" w:tplc="040C0005" w:tentative="1">
+      <w:start w:val="1"/>
+      <w:numFmt w:val="bullet"/>
+      <w:lvlText w:val=""/>
+      <w:lvlJc w:val="left"/>
+      <w:pPr>
+        <w:ind w:left="4320" w:hanging="360"/>
+      </w:pPr>
+      <w:rPr>
+        <w:rFonts w:ascii="Wingdings" w:hAnsi="Wingdings" w:hint="default"/>
+      </w:rPr>
+    </w:lvl>
+    <w:lvl w:ilvl="6" w:tplc="040C0001" w:tentative="1">
+      <w:start w:val="1"/>
+      <w:numFmt w:val="bullet"/>
+      <w:lvlText w:val=""/>
+      <w:lvlJc w:val="left"/>
+      <w:pPr>
+        <w:ind w:left="5040" w:hanging="360"/>
+      </w:pPr>
+      <w:rPr>
+        <w:rFonts w:ascii="Symbol" w:hAnsi="Symbol" w:hint="default"/>
+      </w:rPr>
+    </w:lvl>
+    <w:lvl w:ilvl="7" w:tplc="040C0003" w:tentative="1">
+      <w:start w:val="1"/>
+      <w:numFmt w:val="bullet"/>
+      <w:lvlText w:val="o"/>
+      <w:lvlJc w:val="left"/>
+      <w:pPr>
+        <w:ind w:left="5760" w:hanging="360"/>
+      </w:pPr>
+      <w:rPr>
+        <w:rFonts w:ascii="Courier New" w:hAnsi="Courier New" w:cs="Courier New" w:hint="default"/>
+      </w:rPr>
+    </w:lvl>
+    <w:lvl w:ilvl="8" w:tplc="040C0005" w:tentative="1">
+      <w:start w:val="1"/>
+      <w:numFmt w:val="bullet"/>
+      <w:lvlText w:val=""/>
+      <w:lvlJc w:val="left"/>
+      <w:pPr>
+        <w:ind w:left="6480" w:hanging="360"/>
+      </w:pPr>
+      <w:rPr>
+        <w:rFonts w:ascii="Wingdings" w:hAnsi="Wingdings" w:hint="default"/>
+      </w:rPr>
+    </w:lvl>
+  </w:abstractNum>
+  <w:abstractNum w:abstractNumId="6">
     <w:nsid w:val="70832BB4"/>
     <w:multiLevelType w:val="hybridMultilevel"/>
     <w:tmpl w:val="8D8485BC"/>
@@ -3143,6 +3794,119 @@
       </w:rPr>
     </w:lvl>
     <w:lvl w:ilvl="1" w:tplc="040C0003">
+      <w:start w:val="1"/>
+      <w:numFmt w:val="bullet"/>
+      <w:lvlText w:val="o"/>
+      <w:lvlJc w:val="left"/>
+      <w:pPr>
+        <w:ind w:left="1440" w:hanging="360"/>
+      </w:pPr>
+      <w:rPr>
+        <w:rFonts w:ascii="Courier New" w:hAnsi="Courier New" w:cs="Courier New" w:hint="default"/>
+      </w:rPr>
+    </w:lvl>
+    <w:lvl w:ilvl="2" w:tplc="040C0005" w:tentative="1">
+      <w:start w:val="1"/>
+      <w:numFmt w:val="bullet"/>
+      <w:lvlText w:val=""/>
+      <w:lvlJc w:val="left"/>
+      <w:pPr>
+        <w:ind w:left="2160" w:hanging="360"/>
+      </w:pPr>
+      <w:rPr>
+        <w:rFonts w:ascii="Wingdings" w:hAnsi="Wingdings" w:hint="default"/>
+      </w:rPr>
+    </w:lvl>
+    <w:lvl w:ilvl="3" w:tplc="040C0001" w:tentative="1">
+      <w:start w:val="1"/>
+      <w:numFmt w:val="bullet"/>
+      <w:lvlText w:val=""/>
+      <w:lvlJc w:val="left"/>
+      <w:pPr>
+        <w:ind w:left="2880" w:hanging="360"/>
+      </w:pPr>
+      <w:rPr>
+        <w:rFonts w:ascii="Symbol" w:hAnsi="Symbol" w:hint="default"/>
+      </w:rPr>
+    </w:lvl>
+    <w:lvl w:ilvl="4" w:tplc="040C0003" w:tentative="1">
+      <w:start w:val="1"/>
+      <w:numFmt w:val="bullet"/>
+      <w:lvlText w:val="o"/>
+      <w:lvlJc w:val="left"/>
+      <w:pPr>
+        <w:ind w:left="3600" w:hanging="360"/>
+      </w:pPr>
+      <w:rPr>
+        <w:rFonts w:ascii="Courier New" w:hAnsi="Courier New" w:cs="Courier New" w:hint="default"/>
+      </w:rPr>
+    </w:lvl>
+    <w:lvl w:ilvl="5" w:tplc="040C0005" w:tentative="1">
+      <w:start w:val="1"/>
+      <w:numFmt w:val="bullet"/>
+      <w:lvlText w:val=""/>
+      <w:lvlJc w:val="left"/>
+      <w:pPr>
+        <w:ind w:left="4320" w:hanging="360"/>
+      </w:pPr>
+      <w:rPr>
+        <w:rFonts w:ascii="Wingdings" w:hAnsi="Wingdings" w:hint="default"/>
+      </w:rPr>
+    </w:lvl>
+    <w:lvl w:ilvl="6" w:tplc="040C0001" w:tentative="1">
+      <w:start w:val="1"/>
+      <w:numFmt w:val="bullet"/>
+      <w:lvlText w:val=""/>
+      <w:lvlJc w:val="left"/>
+      <w:pPr>
+        <w:ind w:left="5040" w:hanging="360"/>
+      </w:pPr>
+      <w:rPr>
+        <w:rFonts w:ascii="Symbol" w:hAnsi="Symbol" w:hint="default"/>
+      </w:rPr>
+    </w:lvl>
+    <w:lvl w:ilvl="7" w:tplc="040C0003" w:tentative="1">
+      <w:start w:val="1"/>
+      <w:numFmt w:val="bullet"/>
+      <w:lvlText w:val="o"/>
+      <w:lvlJc w:val="left"/>
+      <w:pPr>
+        <w:ind w:left="5760" w:hanging="360"/>
+      </w:pPr>
+      <w:rPr>
+        <w:rFonts w:ascii="Courier New" w:hAnsi="Courier New" w:cs="Courier New" w:hint="default"/>
+      </w:rPr>
+    </w:lvl>
+    <w:lvl w:ilvl="8" w:tplc="040C0005" w:tentative="1">
+      <w:start w:val="1"/>
+      <w:numFmt w:val="bullet"/>
+      <w:lvlText w:val=""/>
+      <w:lvlJc w:val="left"/>
+      <w:pPr>
+        <w:ind w:left="6480" w:hanging="360"/>
+      </w:pPr>
+      <w:rPr>
+        <w:rFonts w:ascii="Wingdings" w:hAnsi="Wingdings" w:hint="default"/>
+      </w:rPr>
+    </w:lvl>
+  </w:abstractNum>
+  <w:abstractNum w:abstractNumId="7">
+    <w:nsid w:val="78A942C2"/>
+    <w:multiLevelType w:val="hybridMultilevel"/>
+    <w:tmpl w:val="911A02D4"/>
+    <w:lvl w:ilvl="0" w:tplc="040C0001">
+      <w:start w:val="1"/>
+      <w:numFmt w:val="bullet"/>
+      <w:lvlText w:val=""/>
+      <w:lvlJc w:val="left"/>
+      <w:pPr>
+        <w:ind w:left="720" w:hanging="360"/>
+      </w:pPr>
+      <w:rPr>
+        <w:rFonts w:ascii="Symbol" w:hAnsi="Symbol" w:hint="default"/>
+      </w:rPr>
+    </w:lvl>
+    <w:lvl w:ilvl="1" w:tplc="040C0003" w:tentative="1">
       <w:start w:val="1"/>
       <w:numFmt w:val="bullet"/>
       <w:lvlText w:val="o"/>
@@ -3246,10 +4010,22 @@
     <w:abstractNumId w:val="1"/>
   </w:num>
   <w:num w:numId="3">
+    <w:abstractNumId w:val="6"/>
+  </w:num>
+  <w:num w:numId="4">
+    <w:abstractNumId w:val="4"/>
+  </w:num>
+  <w:num w:numId="5">
+    <w:abstractNumId w:val="7"/>
+  </w:num>
+  <w:num w:numId="6">
     <w:abstractNumId w:val="3"/>
   </w:num>
-  <w:num w:numId="4">
+  <w:num w:numId="7">
     <w:abstractNumId w:val="2"/>
+  </w:num>
+  <w:num w:numId="8">
+    <w:abstractNumId w:val="5"/>
   </w:num>
 </w:numbering>
 </file>
@@ -4781,33 +5557,33 @@
 </file>
 
 <file path=customXml/item2.xml><?xml version="1.0" encoding="utf-8"?>
+<templateProperties xmlns="urn:microsoft.template.properties">
+  <_Version/>
+  <_LCID/>
+</templateProperties>
+</file>
+
+<file path=customXml/item3.xml><?xml version="1.0" encoding="utf-8"?>
 <tns:customPropertyEditors xmlns:tns="http://schemas.microsoft.com/office/2006/customDocumentInformationPanel">
   <tns:showOnOpen/>
   <tns:defaultPropertyEditorNamespace/>
 </tns:customPropertyEditors>
 </file>
 
-<file path=customXml/item3.xml><?xml version="1.0" encoding="utf-8"?>
+<file path=customXml/item4.xml><?xml version="1.0" encoding="utf-8"?>
 <templateProperties xmlns="urn:microsoft.template.properties">
   <_Version/>
   <_LCID/>
 </templateProperties>
 </file>
 
-<file path=customXml/item4.xml><?xml version="1.0" encoding="utf-8"?>
+<file path=customXml/item5.xml><?xml version="1.0" encoding="utf-8"?>
 <?mso-contentType ?>
 <FormTemplates xmlns="http://schemas.microsoft.com/sharepoint/v3/contenttype/forms">
   <Display>DocumentLibraryForm</Display>
   <Edit>AssetEditForm</Edit>
   <New>DocumentLibraryForm</New>
 </FormTemplates>
-</file>
-
-<file path=customXml/item5.xml><?xml version="1.0" encoding="utf-8"?>
-<templateProperties xmlns="urn:microsoft.template.properties">
-  <_Version/>
-  <_LCID/>
-</templateProperties>
 </file>
 
 <file path=customXml/item6.xml><?xml version="1.0" encoding="utf-8"?>
@@ -4823,6 +5599,14 @@
 </file>
 
 <file path=customXml/itemProps2.xml><?xml version="1.0" encoding="utf-8"?>
+<ds:datastoreItem xmlns:ds="http://schemas.openxmlformats.org/officeDocument/2006/customXml" ds:itemID="{C7DCFB9A-D0A9-4B95-B0C1-3C48EE5A7A72}">
+  <ds:schemaRefs>
+    <ds:schemaRef ds:uri="urn:microsoft.template.properties"/>
+  </ds:schemaRefs>
+</ds:datastoreItem>
+</file>
+
+<file path=customXml/itemProps3.xml><?xml version="1.0" encoding="utf-8"?>
 <ds:datastoreItem xmlns:ds="http://schemas.openxmlformats.org/officeDocument/2006/customXml" ds:itemID="{2B06F414-C573-4C0B-9746-2EC8EAD8EB56}">
   <ds:schemaRefs>
     <ds:schemaRef ds:uri="http://schemas.microsoft.com/office/2006/customDocumentInformationPanel"/>
@@ -4830,15 +5614,15 @@
 </ds:datastoreItem>
 </file>
 
-<file path=customXml/itemProps3.xml><?xml version="1.0" encoding="utf-8"?>
-<ds:datastoreItem xmlns:ds="http://schemas.openxmlformats.org/officeDocument/2006/customXml" ds:itemID="{C7DCFB9A-D0A9-4B95-B0C1-3C48EE5A7A72}">
+<file path=customXml/itemProps4.xml><?xml version="1.0" encoding="utf-8"?>
+<ds:datastoreItem xmlns:ds="http://schemas.openxmlformats.org/officeDocument/2006/customXml" ds:itemID="{37A44DD3-EB41-461C-8831-8E039C645FD7}">
   <ds:schemaRefs>
     <ds:schemaRef ds:uri="urn:microsoft.template.properties"/>
   </ds:schemaRefs>
 </ds:datastoreItem>
 </file>
 
-<file path=customXml/itemProps4.xml><?xml version="1.0" encoding="utf-8"?>
+<file path=customXml/itemProps5.xml><?xml version="1.0" encoding="utf-8"?>
 <ds:datastoreItem xmlns:ds="http://schemas.openxmlformats.org/officeDocument/2006/customXml" ds:itemID="{B50060B2-5E63-452F-AAA0-FFCF90806A20}">
   <ds:schemaRefs>
     <ds:schemaRef ds:uri="http://schemas.microsoft.com/sharepoint/v3/contenttype/forms"/>
@@ -4846,16 +5630,8 @@
 </ds:datastoreItem>
 </file>
 
-<file path=customXml/itemProps5.xml><?xml version="1.0" encoding="utf-8"?>
-<ds:datastoreItem xmlns:ds="http://schemas.openxmlformats.org/officeDocument/2006/customXml" ds:itemID="{37A44DD3-EB41-461C-8831-8E039C645FD7}">
-  <ds:schemaRefs>
-    <ds:schemaRef ds:uri="urn:microsoft.template.properties"/>
-  </ds:schemaRefs>
-</ds:datastoreItem>
-</file>
-
 <file path=customXml/itemProps6.xml><?xml version="1.0" encoding="utf-8"?>
-<ds:datastoreItem xmlns:ds="http://schemas.openxmlformats.org/officeDocument/2006/customXml" ds:itemID="{B461A031-4126-4EFA-B655-026513F83346}">
+<ds:datastoreItem xmlns:ds="http://schemas.openxmlformats.org/officeDocument/2006/customXml" ds:itemID="{818C0C8F-D812-4F0B-B216-E58DF5249048}">
   <ds:schemaRefs>
     <ds:schemaRef ds:uri="http://schemas.openxmlformats.org/officeDocument/2006/bibliography"/>
   </ds:schemaRefs>

</xml_diff>